<commit_message>
Processed review comments Lab 7
</commit_message>
<xml_diff>
--- a/lab 7/Lab_7_notes.docx
+++ b/lab 7/Lab_7_notes.docx
@@ -63,24 +63,7 @@
     </w:p>
     <w:p>
       <w:r>
-        <w:rPr>
-          <w:highlight w:val="yellow"/>
-        </w:rPr>
-        <w:t xml:space="preserve">Starting point is </w:t>
-      </w:r>
-      <w:r>
-        <w:rPr>
-          <w:highlight w:val="yellow"/>
-        </w:rPr>
-        <w:t>….</w:t>
-      </w:r>
-    </w:p>
-    <w:p>
-      <w:r>
-        <w:t xml:space="preserve">Furthermore, you have to have </w:t>
-      </w:r>
-      <w:r>
-        <w:t xml:space="preserve">the provided </w:t>
+        <w:t xml:space="preserve">The starting point for this lab is to have the provided </w:t>
       </w:r>
       <w:proofErr w:type="spellStart"/>
       <w:r>
@@ -88,22 +71,63 @@
       </w:r>
       <w:proofErr w:type="spellEnd"/>
       <w:r>
-        <w:t xml:space="preserve"> machine up-and-running.  You are logged in </w:t>
-      </w:r>
-      <w:r>
-        <w:t xml:space="preserve">under user/password </w:t>
-      </w:r>
+        <w:t xml:space="preserve"> machine up-and-running:</w:t>
+      </w:r>
+    </w:p>
+    <w:p>
+      <w:pPr>
+        <w:pStyle w:val="ListParagraph"/>
+        <w:numPr>
+          <w:ilvl w:val="0"/>
+          <w:numId w:val="26"/>
+        </w:numPr>
+      </w:pPr>
+      <w:r>
+        <w:t>You are logged in under user/password</w:t>
+      </w:r>
+      <w:r>
+        <w:t>:  developer/welcome01</w:t>
+      </w:r>
+    </w:p>
+    <w:p>
+      <w:pPr>
+        <w:pStyle w:val="ListParagraph"/>
+        <w:numPr>
+          <w:ilvl w:val="0"/>
+          <w:numId w:val="26"/>
+        </w:numPr>
+      </w:pPr>
+      <w:r>
+        <w:t xml:space="preserve">You have updated the labs running the </w:t>
+      </w:r>
+      <w:proofErr w:type="spellStart"/>
       <w:r>
         <w:rPr>
           <w:rFonts w:ascii="Courier New" w:hAnsi="Courier New" w:cs="Courier New"/>
           <w:sz w:val="18"/>
         </w:rPr>
-        <w:t>developer/welcome1</w:t>
-      </w:r>
-      <w:r>
-        <w:t xml:space="preserve">. </w:t>
-      </w:r>
-    </w:p>
+        <w:t>git</w:t>
+      </w:r>
+      <w:proofErr w:type="spellEnd"/>
+      <w:r>
+        <w:rPr>
+          <w:rFonts w:ascii="Courier New" w:hAnsi="Courier New" w:cs="Courier New"/>
+          <w:sz w:val="18"/>
+        </w:rPr>
+        <w:t xml:space="preserve"> pull</w:t>
+      </w:r>
+      <w:r>
+        <w:t xml:space="preserve"> command in the lab workspace directory </w:t>
+      </w:r>
+      <w:r>
+        <w:rPr>
+          <w:rFonts w:ascii="Courier New" w:hAnsi="Courier New" w:cs="Courier New"/>
+          <w:sz w:val="18"/>
+        </w:rPr>
+        <w:t>/home/developer/projects/SIGSpringBoot101</w:t>
+      </w:r>
+    </w:p>
+    <w:p/>
     <w:p>
       <w:pPr>
         <w:pStyle w:val="Heading1"/>
@@ -125,32 +149,19 @@
     <w:p/>
     <w:p>
       <w:r>
-        <w:t xml:space="preserve">In </w:t>
-      </w:r>
-      <w:r>
-        <w:t>this lab</w:t>
-      </w:r>
-      <w:r>
-        <w:t xml:space="preserve">. We will start with a </w:t>
-      </w:r>
-      <w:proofErr w:type="spellStart"/>
-      <w:r>
-        <w:t>blacn</w:t>
-      </w:r>
-      <w:proofErr w:type="spellEnd"/>
-      <w:r>
-        <w:t xml:space="preserve"> maven project and add </w:t>
-      </w:r>
-      <w:proofErr w:type="spellStart"/>
-      <w:r>
-        <w:t>everyting</w:t>
-      </w:r>
-      <w:proofErr w:type="spellEnd"/>
-      <w:r>
-        <w:t xml:space="preserve"> that is needed for the SOAP web service. </w:t>
-      </w:r>
-      <w:r>
-        <w:t>The following steps will be done in this lab:</w:t>
+        <w:t>In this lab. We will start with a bla</w:t>
+      </w:r>
+      <w:r>
+        <w:t>n</w:t>
+      </w:r>
+      <w:r>
+        <w:t>c maven project and add everyt</w:t>
+      </w:r>
+      <w:r>
+        <w:t>h</w:t>
+      </w:r>
+      <w:r>
+        <w:t>ing that is needed for the SOAP web service. The following steps will be done in this lab:</w:t>
       </w:r>
     </w:p>
     <w:p>
@@ -162,13 +173,7 @@
         </w:numPr>
       </w:pPr>
       <w:r>
-        <w:t xml:space="preserve">Section </w:t>
-      </w:r>
-      <w:r>
-        <w:t>2</w:t>
-      </w:r>
-      <w:r>
-        <w:t xml:space="preserve">: </w:t>
+        <w:t xml:space="preserve">Section 2: </w:t>
       </w:r>
       <w:r>
         <w:t>P</w:t>
@@ -337,7 +342,7 @@
     <w:p/>
     <w:p>
       <w:r>
-        <w:t xml:space="preserve">First, we are going to create an Eclipse  project and update the maven </w:t>
+        <w:t xml:space="preserve">First, we are going to create an Eclipse project and update the maven </w:t>
       </w:r>
       <w:proofErr w:type="spellStart"/>
       <w:r>
@@ -362,6 +367,7 @@
       <w:r>
         <w:rPr>
           <w:rFonts w:ascii="Courier New" w:hAnsi="Courier New" w:cs="Courier New"/>
+          <w:noProof/>
         </w:rPr>
         <w:lastRenderedPageBreak/>
         <w:drawing>
@@ -408,6 +414,9 @@
     </w:p>
     <w:p>
       <w:r>
+        <w:rPr>
+          <w:noProof/>
+        </w:rPr>
         <w:drawing>
           <wp:inline distT="0" distB="0" distL="0" distR="0" wp14:anchorId="1A233695" wp14:editId="53F1ADFF">
             <wp:extent cx="3632400" cy="3441600"/>
@@ -455,6 +464,9 @@
     </w:p>
     <w:p>
       <w:r>
+        <w:rPr>
+          <w:noProof/>
+        </w:rPr>
         <w:lastRenderedPageBreak/>
         <w:drawing>
           <wp:inline distT="0" distB="0" distL="0" distR="0" wp14:anchorId="776AA669" wp14:editId="517EF883">
@@ -500,9 +512,70 @@
       <w:r>
         <w:t xml:space="preserve"> and complete like shown below</w:t>
       </w:r>
-    </w:p>
-    <w:p>
-      <w:r>
+      <w:r>
+        <w:t>:</w:t>
+      </w:r>
+    </w:p>
+    <w:p>
+      <w:pPr>
+        <w:pStyle w:val="ListParagraph"/>
+        <w:numPr>
+          <w:ilvl w:val="0"/>
+          <w:numId w:val="5"/>
+        </w:numPr>
+      </w:pPr>
+      <w:r>
+        <w:t xml:space="preserve">Group Id: </w:t>
+      </w:r>
+      <w:proofErr w:type="spellStart"/>
+      <w:r>
+        <w:t>com.dronebuzzers</w:t>
+      </w:r>
+      <w:proofErr w:type="spellEnd"/>
+    </w:p>
+    <w:p>
+      <w:pPr>
+        <w:pStyle w:val="ListParagraph"/>
+        <w:numPr>
+          <w:ilvl w:val="0"/>
+          <w:numId w:val="5"/>
+        </w:numPr>
+      </w:pPr>
+      <w:r>
+        <w:t xml:space="preserve">Artifact Id: </w:t>
+      </w:r>
+      <w:proofErr w:type="spellStart"/>
+      <w:r>
+        <w:t>dronebuzzers</w:t>
+      </w:r>
+      <w:proofErr w:type="spellEnd"/>
+      <w:r>
+        <w:t>-soap-service</w:t>
+      </w:r>
+    </w:p>
+    <w:p>
+      <w:pPr>
+        <w:pStyle w:val="ListParagraph"/>
+        <w:numPr>
+          <w:ilvl w:val="0"/>
+          <w:numId w:val="5"/>
+        </w:numPr>
+      </w:pPr>
+      <w:r>
+        <w:t xml:space="preserve">Package: </w:t>
+      </w:r>
+      <w:proofErr w:type="spellStart"/>
+      <w:r>
+        <w:t>com.dronebuzzers.soap.service</w:t>
+      </w:r>
+      <w:proofErr w:type="spellEnd"/>
+    </w:p>
+    <w:p>
+      <w:r>
+        <w:rPr>
+          <w:noProof/>
+        </w:rPr>
+        <w:lastRenderedPageBreak/>
         <w:drawing>
           <wp:inline distT="0" distB="0" distL="0" distR="0" wp14:anchorId="2D20DDFC" wp14:editId="1247F239">
             <wp:extent cx="3639600" cy="3448800"/>
@@ -547,53 +620,15 @@
     </w:p>
     <w:p>
       <w:r>
-        <w:lastRenderedPageBreak/>
         <w:t xml:space="preserve">Now, the project is created. </w:t>
       </w:r>
     </w:p>
     <w:p>
       <w:r>
-        <w:t xml:space="preserve">Next, the pom.xml will be updated. </w:t>
-      </w:r>
-      <w:r>
-        <w:t>The project needs to include spring-</w:t>
-      </w:r>
-      <w:proofErr w:type="spellStart"/>
-      <w:r>
-        <w:t>ws</w:t>
-      </w:r>
-      <w:proofErr w:type="spellEnd"/>
-      <w:r>
-        <w:t xml:space="preserve">-core </w:t>
-      </w:r>
-      <w:r>
-        <w:t xml:space="preserve">and wsdl4j </w:t>
-      </w:r>
-      <w:r>
-        <w:t>as a dependency.</w:t>
-      </w:r>
-    </w:p>
-    <w:p>
-      <w:r>
-        <w:t>Edit pom.xml in source code view and make the following changes:</w:t>
-      </w:r>
-    </w:p>
-    <w:p>
-      <w:r>
-        <w:t>(or copy the pom.xml from</w:t>
-      </w:r>
-      <w:r>
-        <w:t xml:space="preserve"> </w:t>
-      </w:r>
-      <w:r>
-        <w:rPr>
-          <w:rFonts w:ascii="Courier New" w:hAnsi="Courier New" w:cs="Courier New"/>
-          <w:sz w:val="18"/>
-        </w:rPr>
-        <w:t>&lt;workspace&gt;/SIGSpringBoot101/lab 7/input/pom.xml</w:t>
-      </w:r>
-      <w:r>
-        <w:t>)</w:t>
+        <w:t>Nex</w:t>
+      </w:r>
+      <w:r>
+        <w:t>t, the pom.xml will be updated:</w:t>
       </w:r>
     </w:p>
     <w:p>
@@ -646,7 +681,9 @@
       <w:r>
         <w:rPr>
           <w:rFonts w:ascii="Courier New" w:hAnsi="Courier New" w:cs="Courier New"/>
-        </w:rPr>
+          <w:noProof/>
+        </w:rPr>
+        <w:lastRenderedPageBreak/>
         <w:drawing>
           <wp:inline distT="0" distB="0" distL="0" distR="0" wp14:anchorId="73C07447" wp14:editId="1A32B069">
             <wp:extent cx="4762800" cy="3952800"/>
@@ -708,6 +745,7 @@
       <w:r>
         <w:rPr>
           <w:rFonts w:ascii="Courier New" w:hAnsi="Courier New" w:cs="Courier New"/>
+          <w:noProof/>
         </w:rPr>
         <w:drawing>
           <wp:inline distT="0" distB="0" distL="0" distR="0" wp14:anchorId="60440882" wp14:editId="2D073FC4">
@@ -749,6 +787,24 @@
     <w:p/>
     <w:p>
       <w:r>
+        <w:t xml:space="preserve">No need to type it all, just </w:t>
+      </w:r>
+      <w:r>
+        <w:t>copy the pom.xml from</w:t>
+      </w:r>
+      <w:r>
+        <w:br/>
+      </w:r>
+      <w:r>
+        <w:rPr>
+          <w:rFonts w:ascii="Courier New" w:hAnsi="Courier New" w:cs="Courier New"/>
+          <w:sz w:val="18"/>
+        </w:rPr>
+        <w:t>&lt;workspace&gt;/SIGSpringBoot101/lab 7/input/pom.xml</w:t>
+      </w:r>
+    </w:p>
+    <w:p>
+      <w:r>
         <w:t>Finally, delete the generated App.java class (</w:t>
       </w:r>
       <w:r>
@@ -788,6 +844,7 @@
     <w:p/>
     <w:p>
       <w:r>
+        <w:lastRenderedPageBreak/>
         <w:t>For a SOAP web service, we need an XML schema file that defines the business objects and the request and response messages that are used in the SOAP web service.</w:t>
       </w:r>
     </w:p>
@@ -835,6 +892,9 @@
     </w:p>
     <w:p>
       <w:r>
+        <w:rPr>
+          <w:noProof/>
+        </w:rPr>
         <w:drawing>
           <wp:inline distT="0" distB="0" distL="0" distR="0" wp14:anchorId="28DE6F61" wp14:editId="5841C918">
             <wp:extent cx="5716800" cy="1047600"/>
@@ -949,7 +1009,9 @@
     </w:p>
     <w:p>
       <w:r>
-        <w:lastRenderedPageBreak/>
+        <w:rPr>
+          <w:noProof/>
+        </w:rPr>
         <w:drawing>
           <wp:inline distT="0" distB="0" distL="0" distR="0" wp14:anchorId="0D9F4E5C" wp14:editId="4121C9ED">
             <wp:extent cx="5414400" cy="1695600"/>
@@ -994,6 +1056,10 @@
     </w:p>
     <w:p>
       <w:r>
+        <w:rPr>
+          <w:noProof/>
+        </w:rPr>
+        <w:lastRenderedPageBreak/>
         <w:drawing>
           <wp:inline distT="0" distB="0" distL="0" distR="0" wp14:anchorId="34AC730A" wp14:editId="0A1D9087">
             <wp:extent cx="3992400" cy="2062800"/>
@@ -1058,7 +1124,13 @@
     </w:p>
     <w:p>
       <w:r>
-        <w:t xml:space="preserve">In this section, we will use JACB to create the java classes for the messages and business objects defined in </w:t>
+        <w:t>In this section, we will use JA</w:t>
+      </w:r>
+      <w:r>
+        <w:t>X</w:t>
+      </w:r>
+      <w:r>
+        <w:t xml:space="preserve">B to create the java classes for the messages and business objects defined in </w:t>
       </w:r>
       <w:r>
         <w:rPr>
@@ -1075,18 +1147,18 @@
       <w:r>
         <w:t xml:space="preserve">First, add the </w:t>
       </w:r>
-      <w:proofErr w:type="spellStart"/>
-      <w:r>
-        <w:t>jaxb</w:t>
-      </w:r>
-      <w:proofErr w:type="spellEnd"/>
+      <w:r>
+        <w:t>JAXB</w:t>
+      </w:r>
       <w:r>
         <w:t xml:space="preserve"> maven plugin in the pom.xml:</w:t>
       </w:r>
     </w:p>
     <w:p>
       <w:r>
-        <w:lastRenderedPageBreak/>
+        <w:rPr>
+          <w:noProof/>
+        </w:rPr>
         <w:drawing>
           <wp:inline distT="0" distB="0" distL="0" distR="0" wp14:anchorId="565384E9" wp14:editId="46B5DC0B">
             <wp:extent cx="5972810" cy="3307080"/>
@@ -1148,54 +1220,55 @@
           <w:rFonts w:ascii="Courier New" w:hAnsi="Courier New" w:cs="Courier New"/>
           <w:sz w:val="18"/>
         </w:rPr>
-        <w:t>/</w:t>
-      </w:r>
+        <w:t>/jaxb-plugin.xml</w:t>
+      </w:r>
+    </w:p>
+    <w:p>
+      <w:r>
+        <w:lastRenderedPageBreak/>
+        <w:t>Next, generate the domain classes</w:t>
+      </w:r>
+      <w:r>
+        <w:t xml:space="preserve"> with the </w:t>
+      </w:r>
+      <w:proofErr w:type="spellStart"/>
+      <w:r>
+        <w:t>jaxb</w:t>
+      </w:r>
+      <w:proofErr w:type="spellEnd"/>
+      <w:r>
+        <w:t xml:space="preserve"> plugin. Don’t forget to save the updated pom.xml first! The command to run the </w:t>
+      </w:r>
+      <w:proofErr w:type="spellStart"/>
+      <w:r>
+        <w:t>jaxb</w:t>
+      </w:r>
+      <w:proofErr w:type="spellEnd"/>
+      <w:r>
+        <w:t xml:space="preserve"> plugin is </w:t>
+      </w:r>
+      <w:proofErr w:type="spellStart"/>
       <w:r>
         <w:rPr>
           <w:rFonts w:ascii="Courier New" w:hAnsi="Courier New" w:cs="Courier New"/>
           <w:sz w:val="18"/>
         </w:rPr>
-        <w:t>jaxb-plugin.xml</w:t>
-      </w:r>
-    </w:p>
-    <w:p>
-      <w:r>
-        <w:t>Next, generate the domain classes</w:t>
-      </w:r>
-      <w:r>
-        <w:t xml:space="preserve"> with the </w:t>
-      </w:r>
-      <w:proofErr w:type="spellStart"/>
-      <w:r>
-        <w:t>jaxb</w:t>
+        <w:t>mvn</w:t>
       </w:r>
       <w:proofErr w:type="spellEnd"/>
-      <w:r>
-        <w:t xml:space="preserve"> plugin. Don’t forget to save the updated pom.xml first! The command to run the </w:t>
-      </w:r>
-      <w:proofErr w:type="spellStart"/>
-      <w:r>
-        <w:t>jaxb</w:t>
-      </w:r>
-      <w:proofErr w:type="spellEnd"/>
-      <w:r>
-        <w:t xml:space="preserve"> plugin is </w:t>
-      </w:r>
-      <w:proofErr w:type="spellStart"/>
       <w:r>
         <w:rPr>
           <w:rFonts w:ascii="Courier New" w:hAnsi="Courier New" w:cs="Courier New"/>
           <w:sz w:val="18"/>
         </w:rPr>
-        <w:t>mvn</w:t>
-      </w:r>
-      <w:proofErr w:type="spellEnd"/>
+        <w:t xml:space="preserve"> clean compile</w:t>
+      </w:r>
       <w:r>
         <w:rPr>
           <w:rFonts w:ascii="Courier New" w:hAnsi="Courier New" w:cs="Courier New"/>
           <w:sz w:val="18"/>
         </w:rPr>
-        <w:t xml:space="preserve"> clean compile</w:t>
+        <w:t xml:space="preserve"> </w:t>
       </w:r>
       <w:r>
         <w:t>:</w:t>
@@ -1203,7 +1276,9 @@
     </w:p>
     <w:p>
       <w:r>
-        <w:lastRenderedPageBreak/>
+        <w:rPr>
+          <w:noProof/>
+        </w:rPr>
         <w:drawing>
           <wp:inline distT="0" distB="0" distL="0" distR="0" wp14:anchorId="0169E015" wp14:editId="012711E0">
             <wp:extent cx="5972810" cy="3668395"/>
@@ -1243,7 +1318,13 @@
     </w:p>
     <w:p>
       <w:r>
-        <w:t>Note that the location / packages for the generated sources reflect the namespace ‘</w:t>
+        <w:t>Note that the location / packages for the generated sources reflect the namespace</w:t>
+      </w:r>
+      <w:r>
+        <w:t xml:space="preserve">. The packages for the namespace ‘http://dronebuzzers.com/parts/soap’ end up in package </w:t>
+      </w:r>
+      <w:r>
+        <w:t>‘</w:t>
       </w:r>
       <w:proofErr w:type="spellStart"/>
       <w:r>
@@ -1261,13 +1342,14 @@
       <w:r>
         <w:t xml:space="preserve">So far, all pretty straightforward </w:t>
       </w:r>
-      <w:proofErr w:type="spellStart"/>
-      <w:r>
-        <w:t>jaxb</w:t>
-      </w:r>
-      <w:proofErr w:type="spellEnd"/>
-      <w:r>
-        <w:t xml:space="preserve"> stuff.</w:t>
+      <w:r>
+        <w:t>JAXB</w:t>
+      </w:r>
+      <w:r>
+        <w:t xml:space="preserve"> </w:t>
+      </w:r>
+      <w:r>
+        <w:t>stuff.</w:t>
       </w:r>
     </w:p>
     <w:p>
@@ -1325,30 +1407,27 @@
           <w:rFonts w:ascii="Courier New" w:hAnsi="Courier New" w:cs="Courier New"/>
           <w:sz w:val="18"/>
         </w:rPr>
-        <w:t>/</w:t>
+        <w:t>/PartRepository.java</w:t>
+      </w:r>
+    </w:p>
+    <w:p>
+      <w:r>
+        <w:t xml:space="preserve">Mind to put it in the right directory: </w:t>
       </w:r>
       <w:r>
         <w:rPr>
           <w:rFonts w:ascii="Courier New" w:hAnsi="Courier New" w:cs="Courier New"/>
           <w:sz w:val="18"/>
         </w:rPr>
-        <w:t>PartRepository.java</w:t>
-      </w:r>
-    </w:p>
-    <w:p>
-      <w:r>
-        <w:t xml:space="preserve">Mind to put it in the right directory: </w:t>
-      </w:r>
-      <w:r>
-        <w:rPr>
-          <w:rFonts w:ascii="Courier New" w:hAnsi="Courier New" w:cs="Courier New"/>
-          <w:sz w:val="18"/>
-        </w:rPr>
         <w:t>repository</w:t>
       </w:r>
     </w:p>
     <w:p>
       <w:r>
+        <w:rPr>
+          <w:noProof/>
+        </w:rPr>
+        <w:lastRenderedPageBreak/>
         <w:drawing>
           <wp:inline distT="0" distB="0" distL="0" distR="0" wp14:anchorId="68D71C77" wp14:editId="411CA5EF">
             <wp:extent cx="5972810" cy="941070"/>
@@ -1388,7 +1467,6 @@
     </w:p>
     <w:p>
       <w:r>
-        <w:lastRenderedPageBreak/>
         <w:t xml:space="preserve">The </w:t>
       </w:r>
       <w:proofErr w:type="spellStart"/>
@@ -1445,6 +1523,9 @@
     </w:p>
     <w:p>
       <w:r>
+        <w:rPr>
+          <w:noProof/>
+        </w:rPr>
         <w:drawing>
           <wp:inline distT="0" distB="0" distL="0" distR="0" wp14:anchorId="7D1E7FF7" wp14:editId="6C17BE42">
             <wp:extent cx="3492000" cy="1818000"/>
@@ -1488,7 +1569,75 @@
       </w:r>
     </w:p>
     <w:p>
-      <w:r>
+      <w:pPr>
+        <w:pStyle w:val="ListParagraph"/>
+        <w:numPr>
+          <w:ilvl w:val="0"/>
+          <w:numId w:val="5"/>
+        </w:numPr>
+      </w:pPr>
+      <w:r>
+        <w:t xml:space="preserve">Source folder: </w:t>
+      </w:r>
+      <w:proofErr w:type="spellStart"/>
+      <w:r>
+        <w:t>dronebuzzers</w:t>
+      </w:r>
+      <w:proofErr w:type="spellEnd"/>
+      <w:r>
+        <w:t>-soap-service/</w:t>
+      </w:r>
+      <w:proofErr w:type="spellStart"/>
+      <w:r>
+        <w:t>src</w:t>
+      </w:r>
+      <w:proofErr w:type="spellEnd"/>
+      <w:r>
+        <w:t>/main/java</w:t>
+      </w:r>
+    </w:p>
+    <w:p>
+      <w:pPr>
+        <w:pStyle w:val="ListParagraph"/>
+        <w:numPr>
+          <w:ilvl w:val="0"/>
+          <w:numId w:val="5"/>
+        </w:numPr>
+      </w:pPr>
+      <w:r>
+        <w:t xml:space="preserve">Package: </w:t>
+      </w:r>
+      <w:proofErr w:type="spellStart"/>
+      <w:r>
+        <w:t>com.dronebuzzers.soap.service</w:t>
+      </w:r>
+      <w:proofErr w:type="spellEnd"/>
+    </w:p>
+    <w:p>
+      <w:pPr>
+        <w:pStyle w:val="ListParagraph"/>
+        <w:numPr>
+          <w:ilvl w:val="0"/>
+          <w:numId w:val="5"/>
+        </w:numPr>
+      </w:pPr>
+      <w:r>
+        <w:t>Name</w:t>
+      </w:r>
+      <w:r>
+        <w:t xml:space="preserve">: </w:t>
+      </w:r>
+      <w:proofErr w:type="spellStart"/>
+      <w:r>
+        <w:t>PartEndpoint</w:t>
+      </w:r>
+      <w:proofErr w:type="spellEnd"/>
+    </w:p>
+    <w:p>
+      <w:r>
+        <w:rPr>
+          <w:noProof/>
+        </w:rPr>
         <w:lastRenderedPageBreak/>
         <w:drawing>
           <wp:inline distT="0" distB="0" distL="0" distR="0" wp14:anchorId="182A6F48" wp14:editId="10D2823F">
@@ -1556,21 +1705,7 @@
           <w:rFonts w:ascii="Courier New" w:hAnsi="Courier New" w:cs="Courier New"/>
           <w:sz w:val="18"/>
         </w:rPr>
-        <w:t>/Part</w:t>
-      </w:r>
-      <w:r>
-        <w:rPr>
-          <w:rFonts w:ascii="Courier New" w:hAnsi="Courier New" w:cs="Courier New"/>
-          <w:sz w:val="18"/>
-        </w:rPr>
-        <w:t>Endpoint</w:t>
-      </w:r>
-      <w:r>
-        <w:rPr>
-          <w:rFonts w:ascii="Courier New" w:hAnsi="Courier New" w:cs="Courier New"/>
-          <w:sz w:val="18"/>
-        </w:rPr>
-        <w:t>.java</w:t>
+        <w:t>/PartEndpoint.java</w:t>
       </w:r>
     </w:p>
     <w:p>
@@ -1580,6 +1715,9 @@
     </w:p>
     <w:p>
       <w:r>
+        <w:rPr>
+          <w:noProof/>
+        </w:rPr>
         <w:drawing>
           <wp:inline distT="0" distB="0" distL="0" distR="0" wp14:anchorId="4EA0404C" wp14:editId="7E443DC1">
             <wp:extent cx="5972810" cy="2735580"/>
@@ -1639,13 +1777,7 @@
         <w:rPr>
           <w:rFonts w:asciiTheme="minorHAnsi" w:hAnsiTheme="minorHAnsi"/>
         </w:rPr>
-        <w:t xml:space="preserve">eb service </w:t>
-      </w:r>
-      <w:r>
-        <w:rPr>
-          <w:rFonts w:asciiTheme="minorHAnsi" w:hAnsiTheme="minorHAnsi"/>
-        </w:rPr>
-        <w:t>configuration</w:t>
+        <w:t>eb service configuration</w:t>
       </w:r>
     </w:p>
     <w:p/>
@@ -1661,6 +1793,9 @@
     </w:p>
     <w:p>
       <w:r>
+        <w:rPr>
+          <w:noProof/>
+        </w:rPr>
         <w:drawing>
           <wp:inline distT="0" distB="0" distL="0" distR="0" wp14:anchorId="1319D1A8" wp14:editId="608CC530">
             <wp:extent cx="3492000" cy="1818000"/>
@@ -1704,7 +1839,74 @@
       </w:r>
     </w:p>
     <w:p>
-      <w:r>
+      <w:pPr>
+        <w:pStyle w:val="ListParagraph"/>
+        <w:numPr>
+          <w:ilvl w:val="0"/>
+          <w:numId w:val="5"/>
+        </w:numPr>
+      </w:pPr>
+      <w:r>
+        <w:t xml:space="preserve">Source folder: </w:t>
+      </w:r>
+      <w:proofErr w:type="spellStart"/>
+      <w:r>
+        <w:t>dronebuzzers</w:t>
+      </w:r>
+      <w:proofErr w:type="spellEnd"/>
+      <w:r>
+        <w:t>-soap-service/</w:t>
+      </w:r>
+      <w:proofErr w:type="spellStart"/>
+      <w:r>
+        <w:t>src</w:t>
+      </w:r>
+      <w:proofErr w:type="spellEnd"/>
+      <w:r>
+        <w:t>/main/java</w:t>
+      </w:r>
+    </w:p>
+    <w:p>
+      <w:pPr>
+        <w:pStyle w:val="ListParagraph"/>
+        <w:numPr>
+          <w:ilvl w:val="0"/>
+          <w:numId w:val="5"/>
+        </w:numPr>
+      </w:pPr>
+      <w:r>
+        <w:t xml:space="preserve">Package: </w:t>
+      </w:r>
+      <w:proofErr w:type="spellStart"/>
+      <w:r>
+        <w:t>com.dronebuzzers.soap.service</w:t>
+      </w:r>
+      <w:proofErr w:type="spellEnd"/>
+    </w:p>
+    <w:p>
+      <w:pPr>
+        <w:pStyle w:val="ListParagraph"/>
+        <w:numPr>
+          <w:ilvl w:val="0"/>
+          <w:numId w:val="5"/>
+        </w:numPr>
+      </w:pPr>
+      <w:r>
+        <w:t xml:space="preserve">Name: </w:t>
+      </w:r>
+      <w:proofErr w:type="spellStart"/>
+      <w:r>
+        <w:t>WebServiceConfig</w:t>
+      </w:r>
+      <w:proofErr w:type="spellEnd"/>
+    </w:p>
+    <w:p/>
+    <w:p>
+      <w:r>
+        <w:rPr>
+          <w:noProof/>
+        </w:rPr>
+        <w:lastRenderedPageBreak/>
         <w:drawing>
           <wp:inline distT="0" distB="0" distL="0" distR="0" wp14:anchorId="458A08A2" wp14:editId="5B7A01DF">
             <wp:extent cx="3232800" cy="3513600"/>
@@ -1744,7 +1946,6 @@
     </w:p>
     <w:p>
       <w:r>
-        <w:lastRenderedPageBreak/>
         <w:t>Click Finish</w:t>
       </w:r>
     </w:p>
@@ -1772,21 +1973,7 @@
           <w:rFonts w:ascii="Courier New" w:hAnsi="Courier New" w:cs="Courier New"/>
           <w:sz w:val="18"/>
         </w:rPr>
-        <w:t>/</w:t>
-      </w:r>
-      <w:r>
-        <w:rPr>
-          <w:rFonts w:ascii="Courier New" w:hAnsi="Courier New" w:cs="Courier New"/>
-          <w:sz w:val="18"/>
-        </w:rPr>
-        <w:t>WebServiceConfig</w:t>
-      </w:r>
-      <w:r>
-        <w:rPr>
-          <w:rFonts w:ascii="Courier New" w:hAnsi="Courier New" w:cs="Courier New"/>
-          <w:sz w:val="18"/>
-        </w:rPr>
-        <w:t>.java</w:t>
+        <w:t>/WebServiceConfig.java</w:t>
       </w:r>
     </w:p>
     <w:p>
@@ -1796,6 +1983,10 @@
     </w:p>
     <w:p>
       <w:r>
+        <w:rPr>
+          <w:noProof/>
+        </w:rPr>
+        <w:lastRenderedPageBreak/>
         <w:drawing>
           <wp:inline distT="0" distB="0" distL="0" distR="0" wp14:anchorId="76892AEC" wp14:editId="249361D2">
             <wp:extent cx="5061600" cy="3240000"/>
@@ -1849,13 +2040,7 @@
         <w:rPr>
           <w:rFonts w:asciiTheme="minorHAnsi" w:hAnsiTheme="minorHAnsi"/>
         </w:rPr>
-        <w:t>Runnable applic</w:t>
-      </w:r>
-      <w:r>
-        <w:rPr>
-          <w:rFonts w:asciiTheme="minorHAnsi" w:hAnsiTheme="minorHAnsi"/>
-        </w:rPr>
-        <w:t>ation</w:t>
+        <w:t>Runnable application</w:t>
       </w:r>
     </w:p>
     <w:p/>
@@ -1871,7 +2056,9 @@
     </w:p>
     <w:p>
       <w:r>
-        <w:lastRenderedPageBreak/>
+        <w:rPr>
+          <w:noProof/>
+        </w:rPr>
         <w:drawing>
           <wp:inline distT="0" distB="0" distL="0" distR="0" wp14:anchorId="238C601B" wp14:editId="5B4FBC6E">
             <wp:extent cx="3492000" cy="1818000"/>
@@ -1910,12 +2097,83 @@
       </w:r>
     </w:p>
     <w:p>
-      <w:r>
+      <w:pPr>
+        <w:keepNext/>
+      </w:pPr>
+      <w:r>
+        <w:lastRenderedPageBreak/>
         <w:t>Complete like shown below:</w:t>
       </w:r>
     </w:p>
     <w:p>
-      <w:r>
+      <w:pPr>
+        <w:pStyle w:val="ListParagraph"/>
+        <w:keepNext/>
+        <w:numPr>
+          <w:ilvl w:val="0"/>
+          <w:numId w:val="5"/>
+        </w:numPr>
+      </w:pPr>
+      <w:r>
+        <w:t xml:space="preserve">Source folder: </w:t>
+      </w:r>
+      <w:proofErr w:type="spellStart"/>
+      <w:r>
+        <w:t>dronebuzzers</w:t>
+      </w:r>
+      <w:proofErr w:type="spellEnd"/>
+      <w:r>
+        <w:t>-soap-service/</w:t>
+      </w:r>
+      <w:proofErr w:type="spellStart"/>
+      <w:r>
+        <w:t>src</w:t>
+      </w:r>
+      <w:proofErr w:type="spellEnd"/>
+      <w:r>
+        <w:t>/main/java</w:t>
+      </w:r>
+    </w:p>
+    <w:p>
+      <w:pPr>
+        <w:pStyle w:val="ListParagraph"/>
+        <w:keepNext/>
+        <w:numPr>
+          <w:ilvl w:val="0"/>
+          <w:numId w:val="5"/>
+        </w:numPr>
+      </w:pPr>
+      <w:r>
+        <w:t xml:space="preserve">Package: </w:t>
+      </w:r>
+      <w:proofErr w:type="spellStart"/>
+      <w:r>
+        <w:t>com.dronebuzzers.soap.service</w:t>
+      </w:r>
+      <w:proofErr w:type="spellEnd"/>
+    </w:p>
+    <w:p>
+      <w:pPr>
+        <w:pStyle w:val="ListParagraph"/>
+        <w:keepNext/>
+        <w:numPr>
+          <w:ilvl w:val="0"/>
+          <w:numId w:val="5"/>
+        </w:numPr>
+      </w:pPr>
+      <w:r>
+        <w:t xml:space="preserve">Name: </w:t>
+      </w:r>
+      <w:r>
+        <w:t>Application</w:t>
+      </w:r>
+    </w:p>
+    <w:p>
+      <w:bookmarkStart w:id="0" w:name="_GoBack"/>
+      <w:r>
+        <w:rPr>
+          <w:noProof/>
+        </w:rPr>
         <w:drawing>
           <wp:inline distT="0" distB="0" distL="0" distR="0" wp14:anchorId="175DB970" wp14:editId="019FCD57">
             <wp:extent cx="3243600" cy="3528000"/>
@@ -1952,6 +2210,7 @@
           </wp:inline>
         </w:drawing>
       </w:r>
+      <w:bookmarkEnd w:id="0"/>
     </w:p>
     <w:p>
       <w:r>
@@ -1977,21 +2236,7 @@
           <w:rFonts w:ascii="Courier New" w:hAnsi="Courier New" w:cs="Courier New"/>
           <w:sz w:val="18"/>
         </w:rPr>
-        <w:t>/</w:t>
-      </w:r>
-      <w:r>
-        <w:rPr>
-          <w:rFonts w:ascii="Courier New" w:hAnsi="Courier New" w:cs="Courier New"/>
-          <w:sz w:val="18"/>
-        </w:rPr>
-        <w:t>Application</w:t>
-      </w:r>
-      <w:r>
-        <w:rPr>
-          <w:rFonts w:ascii="Courier New" w:hAnsi="Courier New" w:cs="Courier New"/>
-          <w:sz w:val="18"/>
-        </w:rPr>
-        <w:t>.java</w:t>
+        <w:t>/Application.java</w:t>
       </w:r>
     </w:p>
     <w:p>
@@ -2001,7 +2246,9 @@
     </w:p>
     <w:p>
       <w:r>
-        <w:lastRenderedPageBreak/>
+        <w:rPr>
+          <w:noProof/>
+        </w:rPr>
         <w:drawing>
           <wp:inline distT="0" distB="0" distL="0" distR="0" wp14:anchorId="17732842" wp14:editId="09C30952">
             <wp:extent cx="5004000" cy="1656000"/>
@@ -2102,6 +2349,9 @@
     </w:p>
     <w:p>
       <w:r>
+        <w:rPr>
+          <w:noProof/>
+        </w:rPr>
         <w:drawing>
           <wp:inline distT="0" distB="0" distL="0" distR="0" wp14:anchorId="7407B69D" wp14:editId="775A46DE">
             <wp:extent cx="5886000" cy="3592800"/>
@@ -2155,6 +2405,9 @@
     </w:p>
     <w:p>
       <w:r>
+        <w:rPr>
+          <w:noProof/>
+        </w:rPr>
         <w:lastRenderedPageBreak/>
         <w:drawing>
           <wp:inline distT="0" distB="0" distL="0" distR="0" wp14:anchorId="76E17234" wp14:editId="7EAFC697">
@@ -2233,6 +2486,9 @@
         <w:t xml:space="preserve"> by clicking on </w:t>
       </w:r>
       <w:r>
+        <w:rPr>
+          <w:noProof/>
+        </w:rPr>
         <w:drawing>
           <wp:inline distT="0" distB="0" distL="0" distR="0" wp14:anchorId="0832825D" wp14:editId="1F30A9AB">
             <wp:extent cx="396274" cy="411516"/>
@@ -2324,6 +2580,9 @@
     </w:p>
     <w:p>
       <w:r>
+        <w:rPr>
+          <w:noProof/>
+        </w:rPr>
         <w:drawing>
           <wp:inline distT="0" distB="0" distL="0" distR="0" wp14:anchorId="607D8DD5" wp14:editId="47BEEAF2">
             <wp:extent cx="3430800" cy="1256400"/>
@@ -2368,6 +2627,9 @@
     </w:p>
     <w:p>
       <w:r>
+        <w:rPr>
+          <w:noProof/>
+        </w:rPr>
         <w:lastRenderedPageBreak/>
         <w:drawing>
           <wp:inline distT="0" distB="0" distL="0" distR="0" wp14:anchorId="6C7CE866" wp14:editId="20829148">
@@ -2412,8 +2674,10 @@
       </w:r>
     </w:p>
     <w:p>
-      <w:bookmarkStart w:id="0" w:name="_GoBack"/>
-      <w:r>
+      <w:r>
+        <w:rPr>
+          <w:noProof/>
+        </w:rPr>
         <w:drawing>
           <wp:inline distT="0" distB="0" distL="0" distR="0" wp14:anchorId="1CB9A829" wp14:editId="71C054A2">
             <wp:extent cx="5972400" cy="3866400"/>
@@ -2450,7 +2714,6 @@
           </wp:inline>
         </w:drawing>
       </w:r>
-      <w:bookmarkEnd w:id="0"/>
     </w:p>
     <w:sectPr>
       <w:headerReference w:type="default" r:id="rId35"/>
@@ -3705,6 +3968,118 @@
     </w:lvl>
   </w:abstractNum>
   <w:abstractNum w:abstractNumId="12">
+    <w:nsid w:val="55392DAB"/>
+    <w:multiLevelType w:val="hybridMultilevel"/>
+    <w:tmpl w:val="77E4C0A2"/>
+    <w:lvl w:ilvl="0" w:tplc="9C90C1AC">
+      <w:numFmt w:val="bullet"/>
+      <w:lvlText w:val="-"/>
+      <w:lvlJc w:val="left"/>
+      <w:pPr>
+        <w:ind w:left="720" w:hanging="360"/>
+      </w:pPr>
+      <w:rPr>
+        <w:rFonts w:ascii="Calibri" w:eastAsiaTheme="minorHAnsi" w:hAnsi="Calibri" w:cstheme="minorBidi" w:hint="default"/>
+      </w:rPr>
+    </w:lvl>
+    <w:lvl w:ilvl="1" w:tplc="04090003" w:tentative="1">
+      <w:start w:val="1"/>
+      <w:numFmt w:val="bullet"/>
+      <w:lvlText w:val="o"/>
+      <w:lvlJc w:val="left"/>
+      <w:pPr>
+        <w:ind w:left="1440" w:hanging="360"/>
+      </w:pPr>
+      <w:rPr>
+        <w:rFonts w:ascii="Courier New" w:hAnsi="Courier New" w:cs="Courier New" w:hint="default"/>
+      </w:rPr>
+    </w:lvl>
+    <w:lvl w:ilvl="2" w:tplc="04090005" w:tentative="1">
+      <w:start w:val="1"/>
+      <w:numFmt w:val="bullet"/>
+      <w:lvlText w:val=""/>
+      <w:lvlJc w:val="left"/>
+      <w:pPr>
+        <w:ind w:left="2160" w:hanging="360"/>
+      </w:pPr>
+      <w:rPr>
+        <w:rFonts w:ascii="Wingdings" w:hAnsi="Wingdings" w:hint="default"/>
+      </w:rPr>
+    </w:lvl>
+    <w:lvl w:ilvl="3" w:tplc="04090001" w:tentative="1">
+      <w:start w:val="1"/>
+      <w:numFmt w:val="bullet"/>
+      <w:lvlText w:val=""/>
+      <w:lvlJc w:val="left"/>
+      <w:pPr>
+        <w:ind w:left="2880" w:hanging="360"/>
+      </w:pPr>
+      <w:rPr>
+        <w:rFonts w:ascii="Symbol" w:hAnsi="Symbol" w:hint="default"/>
+      </w:rPr>
+    </w:lvl>
+    <w:lvl w:ilvl="4" w:tplc="04090003" w:tentative="1">
+      <w:start w:val="1"/>
+      <w:numFmt w:val="bullet"/>
+      <w:lvlText w:val="o"/>
+      <w:lvlJc w:val="left"/>
+      <w:pPr>
+        <w:ind w:left="3600" w:hanging="360"/>
+      </w:pPr>
+      <w:rPr>
+        <w:rFonts w:ascii="Courier New" w:hAnsi="Courier New" w:cs="Courier New" w:hint="default"/>
+      </w:rPr>
+    </w:lvl>
+    <w:lvl w:ilvl="5" w:tplc="04090005" w:tentative="1">
+      <w:start w:val="1"/>
+      <w:numFmt w:val="bullet"/>
+      <w:lvlText w:val=""/>
+      <w:lvlJc w:val="left"/>
+      <w:pPr>
+        <w:ind w:left="4320" w:hanging="360"/>
+      </w:pPr>
+      <w:rPr>
+        <w:rFonts w:ascii="Wingdings" w:hAnsi="Wingdings" w:hint="default"/>
+      </w:rPr>
+    </w:lvl>
+    <w:lvl w:ilvl="6" w:tplc="04090001" w:tentative="1">
+      <w:start w:val="1"/>
+      <w:numFmt w:val="bullet"/>
+      <w:lvlText w:val=""/>
+      <w:lvlJc w:val="left"/>
+      <w:pPr>
+        <w:ind w:left="5040" w:hanging="360"/>
+      </w:pPr>
+      <w:rPr>
+        <w:rFonts w:ascii="Symbol" w:hAnsi="Symbol" w:hint="default"/>
+      </w:rPr>
+    </w:lvl>
+    <w:lvl w:ilvl="7" w:tplc="04090003" w:tentative="1">
+      <w:start w:val="1"/>
+      <w:numFmt w:val="bullet"/>
+      <w:lvlText w:val="o"/>
+      <w:lvlJc w:val="left"/>
+      <w:pPr>
+        <w:ind w:left="5760" w:hanging="360"/>
+      </w:pPr>
+      <w:rPr>
+        <w:rFonts w:ascii="Courier New" w:hAnsi="Courier New" w:cs="Courier New" w:hint="default"/>
+      </w:rPr>
+    </w:lvl>
+    <w:lvl w:ilvl="8" w:tplc="04090005" w:tentative="1">
+      <w:start w:val="1"/>
+      <w:numFmt w:val="bullet"/>
+      <w:lvlText w:val=""/>
+      <w:lvlJc w:val="left"/>
+      <w:pPr>
+        <w:ind w:left="6480" w:hanging="360"/>
+      </w:pPr>
+      <w:rPr>
+        <w:rFonts w:ascii="Wingdings" w:hAnsi="Wingdings" w:hint="default"/>
+      </w:rPr>
+    </w:lvl>
+  </w:abstractNum>
+  <w:abstractNum w:abstractNumId="13">
     <w:nsid w:val="55974DBF"/>
     <w:multiLevelType w:val="hybridMultilevel"/>
     <w:tmpl w:val="81E6FC08"/>
@@ -3790,7 +4165,7 @@
       </w:pPr>
     </w:lvl>
   </w:abstractNum>
-  <w:abstractNum w:abstractNumId="13">
+  <w:abstractNum w:abstractNumId="14">
     <w:nsid w:val="59513692"/>
     <w:multiLevelType w:val="hybridMultilevel"/>
     <w:tmpl w:val="1B1A0EF0"/>
@@ -3879,7 +4254,7 @@
       </w:pPr>
     </w:lvl>
   </w:abstractNum>
-  <w:abstractNum w:abstractNumId="14">
+  <w:abstractNum w:abstractNumId="15">
     <w:nsid w:val="5C7C3CEE"/>
     <w:multiLevelType w:val="hybridMultilevel"/>
     <w:tmpl w:val="8AB61148"/>
@@ -3968,7 +4343,7 @@
       </w:pPr>
     </w:lvl>
   </w:abstractNum>
-  <w:abstractNum w:abstractNumId="15">
+  <w:abstractNum w:abstractNumId="16">
     <w:nsid w:val="5C9F0A11"/>
     <w:multiLevelType w:val="hybridMultilevel"/>
     <w:tmpl w:val="8550DE54"/>
@@ -4054,7 +4429,7 @@
       </w:pPr>
     </w:lvl>
   </w:abstractNum>
-  <w:abstractNum w:abstractNumId="16">
+  <w:abstractNum w:abstractNumId="17">
     <w:nsid w:val="5E8566AB"/>
     <w:multiLevelType w:val="hybridMultilevel"/>
     <w:tmpl w:val="EC0078BA"/>
@@ -4143,7 +4518,7 @@
       </w:pPr>
     </w:lvl>
   </w:abstractNum>
-  <w:abstractNum w:abstractNumId="17">
+  <w:abstractNum w:abstractNumId="18">
     <w:nsid w:val="635215AB"/>
     <w:multiLevelType w:val="hybridMultilevel"/>
     <w:tmpl w:val="C5AE17EE"/>
@@ -4232,7 +4607,7 @@
       </w:pPr>
     </w:lvl>
   </w:abstractNum>
-  <w:abstractNum w:abstractNumId="18">
+  <w:abstractNum w:abstractNumId="19">
     <w:nsid w:val="6C554DFE"/>
     <w:multiLevelType w:val="hybridMultilevel"/>
     <w:tmpl w:val="9DDEDED0"/>
@@ -4318,7 +4693,7 @@
       </w:pPr>
     </w:lvl>
   </w:abstractNum>
-  <w:abstractNum w:abstractNumId="19">
+  <w:abstractNum w:abstractNumId="20">
     <w:nsid w:val="710466A7"/>
     <w:multiLevelType w:val="hybridMultilevel"/>
     <w:tmpl w:val="EE32885E"/>
@@ -4407,7 +4782,7 @@
       </w:pPr>
     </w:lvl>
   </w:abstractNum>
-  <w:abstractNum w:abstractNumId="20">
+  <w:abstractNum w:abstractNumId="21">
     <w:nsid w:val="72D5215E"/>
     <w:multiLevelType w:val="hybridMultilevel"/>
     <w:tmpl w:val="CFDA5A28"/>
@@ -4493,7 +4868,7 @@
       </w:pPr>
     </w:lvl>
   </w:abstractNum>
-  <w:abstractNum w:abstractNumId="21">
+  <w:abstractNum w:abstractNumId="22">
     <w:nsid w:val="7B5778BF"/>
     <w:multiLevelType w:val="hybridMultilevel"/>
     <w:tmpl w:val="96FA93B6"/>
@@ -4582,7 +4957,7 @@
       </w:pPr>
     </w:lvl>
   </w:abstractNum>
-  <w:abstractNum w:abstractNumId="22">
+  <w:abstractNum w:abstractNumId="23">
     <w:nsid w:val="7DDA7A44"/>
     <w:multiLevelType w:val="hybridMultilevel"/>
     <w:tmpl w:val="3FEA7CF6"/>
@@ -4671,7 +5046,7 @@
       </w:pPr>
     </w:lvl>
   </w:abstractNum>
-  <w:abstractNum w:abstractNumId="23">
+  <w:abstractNum w:abstractNumId="24">
     <w:nsid w:val="7E1F4058"/>
     <w:multiLevelType w:val="hybridMultilevel"/>
     <w:tmpl w:val="5E2C4EB4"/>
@@ -4761,10 +5136,10 @@
     </w:lvl>
   </w:abstractNum>
   <w:num w:numId="1">
-    <w:abstractNumId w:val="22"/>
+    <w:abstractNumId w:val="23"/>
   </w:num>
   <w:num w:numId="2">
-    <w:abstractNumId w:val="20"/>
+    <w:abstractNumId w:val="21"/>
   </w:num>
   <w:num w:numId="3">
     <w:abstractNumId w:val="2"/>
@@ -4779,10 +5154,10 @@
     <w:abstractNumId w:val="9"/>
   </w:num>
   <w:num w:numId="7">
-    <w:abstractNumId w:val="18"/>
+    <w:abstractNumId w:val="19"/>
   </w:num>
   <w:num w:numId="8">
-    <w:abstractNumId w:val="15"/>
+    <w:abstractNumId w:val="16"/>
   </w:num>
   <w:num w:numId="9">
     <w:abstractNumId w:val="0"/>
@@ -4791,10 +5166,10 @@
     <w:abstractNumId w:val="8"/>
   </w:num>
   <w:num w:numId="11">
-    <w:abstractNumId w:val="12"/>
+    <w:abstractNumId w:val="13"/>
   </w:num>
   <w:num w:numId="12">
-    <w:abstractNumId w:val="22"/>
+    <w:abstractNumId w:val="23"/>
     <w:lvlOverride w:ilvl="0">
       <w:lvl w:ilvl="0" w:tplc="0409000F">
         <w:start w:val="1"/>
@@ -4899,10 +5274,10 @@
     </w:lvlOverride>
   </w:num>
   <w:num w:numId="13">
-    <w:abstractNumId w:val="17"/>
+    <w:abstractNumId w:val="18"/>
   </w:num>
   <w:num w:numId="14">
-    <w:abstractNumId w:val="16"/>
+    <w:abstractNumId w:val="17"/>
   </w:num>
   <w:num w:numId="15">
     <w:abstractNumId w:val="11"/>
@@ -4911,31 +5286,34 @@
     <w:abstractNumId w:val="10"/>
   </w:num>
   <w:num w:numId="17">
-    <w:abstractNumId w:val="21"/>
+    <w:abstractNumId w:val="22"/>
   </w:num>
   <w:num w:numId="18">
-    <w:abstractNumId w:val="23"/>
+    <w:abstractNumId w:val="24"/>
   </w:num>
   <w:num w:numId="19">
     <w:abstractNumId w:val="7"/>
   </w:num>
   <w:num w:numId="20">
-    <w:abstractNumId w:val="14"/>
+    <w:abstractNumId w:val="15"/>
   </w:num>
   <w:num w:numId="21">
     <w:abstractNumId w:val="3"/>
   </w:num>
   <w:num w:numId="22">
-    <w:abstractNumId w:val="19"/>
+    <w:abstractNumId w:val="20"/>
   </w:num>
   <w:num w:numId="23">
     <w:abstractNumId w:val="1"/>
   </w:num>
   <w:num w:numId="24">
-    <w:abstractNumId w:val="13"/>
+    <w:abstractNumId w:val="14"/>
   </w:num>
   <w:num w:numId="25">
     <w:abstractNumId w:val="5"/>
+  </w:num>
+  <w:num w:numId="26">
+    <w:abstractNumId w:val="12"/>
   </w:num>
 </w:numbering>
 </file>
@@ -5554,6 +5932,84 @@
       </w:tcPr>
     </w:tblStylePr>
   </w:style>
+  <w:style w:type="paragraph" w:styleId="Revision">
+    <w:name w:val="Revision"/>
+    <w:hidden/>
+    <w:uiPriority w:val="99"/>
+    <w:semiHidden/>
+    <w:rsid w:val="0058245E"/>
+    <w:pPr>
+      <w:spacing w:after="0" w:line="240" w:lineRule="auto"/>
+    </w:pPr>
+  </w:style>
+  <w:style w:type="character" w:styleId="CommentReference">
+    <w:name w:val="annotation reference"/>
+    <w:basedOn w:val="DefaultParagraphFont"/>
+    <w:uiPriority w:val="99"/>
+    <w:semiHidden/>
+    <w:unhideWhenUsed/>
+    <w:rsid w:val="00811607"/>
+    <w:rPr>
+      <w:sz w:val="16"/>
+      <w:szCs w:val="16"/>
+    </w:rPr>
+  </w:style>
+  <w:style w:type="paragraph" w:styleId="CommentText">
+    <w:name w:val="annotation text"/>
+    <w:basedOn w:val="Normal"/>
+    <w:link w:val="CommentTextChar"/>
+    <w:uiPriority w:val="99"/>
+    <w:semiHidden/>
+    <w:unhideWhenUsed/>
+    <w:rsid w:val="00811607"/>
+    <w:pPr>
+      <w:spacing w:line="240" w:lineRule="auto"/>
+    </w:pPr>
+    <w:rPr>
+      <w:sz w:val="20"/>
+      <w:szCs w:val="20"/>
+    </w:rPr>
+  </w:style>
+  <w:style w:type="character" w:customStyle="1" w:styleId="CommentTextChar">
+    <w:name w:val="Comment Text Char"/>
+    <w:basedOn w:val="DefaultParagraphFont"/>
+    <w:link w:val="CommentText"/>
+    <w:uiPriority w:val="99"/>
+    <w:semiHidden/>
+    <w:rsid w:val="00811607"/>
+    <w:rPr>
+      <w:sz w:val="20"/>
+      <w:szCs w:val="20"/>
+    </w:rPr>
+  </w:style>
+  <w:style w:type="paragraph" w:styleId="CommentSubject">
+    <w:name w:val="annotation subject"/>
+    <w:basedOn w:val="CommentText"/>
+    <w:next w:val="CommentText"/>
+    <w:link w:val="CommentSubjectChar"/>
+    <w:uiPriority w:val="99"/>
+    <w:semiHidden/>
+    <w:unhideWhenUsed/>
+    <w:rsid w:val="00811607"/>
+    <w:rPr>
+      <w:b/>
+      <w:bCs/>
+    </w:rPr>
+  </w:style>
+  <w:style w:type="character" w:customStyle="1" w:styleId="CommentSubjectChar">
+    <w:name w:val="Comment Subject Char"/>
+    <w:basedOn w:val="CommentTextChar"/>
+    <w:link w:val="CommentSubject"/>
+    <w:uiPriority w:val="99"/>
+    <w:semiHidden/>
+    <w:rsid w:val="00811607"/>
+    <w:rPr>
+      <w:b/>
+      <w:bCs/>
+      <w:sz w:val="20"/>
+      <w:szCs w:val="20"/>
+    </w:rPr>
+  </w:style>
 </w:styles>
 </file>
 
@@ -6171,6 +6627,84 @@
       </w:tcPr>
     </w:tblStylePr>
   </w:style>
+  <w:style w:type="paragraph" w:styleId="Revision">
+    <w:name w:val="Revision"/>
+    <w:hidden/>
+    <w:uiPriority w:val="99"/>
+    <w:semiHidden/>
+    <w:rsid w:val="0058245E"/>
+    <w:pPr>
+      <w:spacing w:after="0" w:line="240" w:lineRule="auto"/>
+    </w:pPr>
+  </w:style>
+  <w:style w:type="character" w:styleId="CommentReference">
+    <w:name w:val="annotation reference"/>
+    <w:basedOn w:val="DefaultParagraphFont"/>
+    <w:uiPriority w:val="99"/>
+    <w:semiHidden/>
+    <w:unhideWhenUsed/>
+    <w:rsid w:val="00811607"/>
+    <w:rPr>
+      <w:sz w:val="16"/>
+      <w:szCs w:val="16"/>
+    </w:rPr>
+  </w:style>
+  <w:style w:type="paragraph" w:styleId="CommentText">
+    <w:name w:val="annotation text"/>
+    <w:basedOn w:val="Normal"/>
+    <w:link w:val="CommentTextChar"/>
+    <w:uiPriority w:val="99"/>
+    <w:semiHidden/>
+    <w:unhideWhenUsed/>
+    <w:rsid w:val="00811607"/>
+    <w:pPr>
+      <w:spacing w:line="240" w:lineRule="auto"/>
+    </w:pPr>
+    <w:rPr>
+      <w:sz w:val="20"/>
+      <w:szCs w:val="20"/>
+    </w:rPr>
+  </w:style>
+  <w:style w:type="character" w:customStyle="1" w:styleId="CommentTextChar">
+    <w:name w:val="Comment Text Char"/>
+    <w:basedOn w:val="DefaultParagraphFont"/>
+    <w:link w:val="CommentText"/>
+    <w:uiPriority w:val="99"/>
+    <w:semiHidden/>
+    <w:rsid w:val="00811607"/>
+    <w:rPr>
+      <w:sz w:val="20"/>
+      <w:szCs w:val="20"/>
+    </w:rPr>
+  </w:style>
+  <w:style w:type="paragraph" w:styleId="CommentSubject">
+    <w:name w:val="annotation subject"/>
+    <w:basedOn w:val="CommentText"/>
+    <w:next w:val="CommentText"/>
+    <w:link w:val="CommentSubjectChar"/>
+    <w:uiPriority w:val="99"/>
+    <w:semiHidden/>
+    <w:unhideWhenUsed/>
+    <w:rsid w:val="00811607"/>
+    <w:rPr>
+      <w:b/>
+      <w:bCs/>
+    </w:rPr>
+  </w:style>
+  <w:style w:type="character" w:customStyle="1" w:styleId="CommentSubjectChar">
+    <w:name w:val="Comment Subject Char"/>
+    <w:basedOn w:val="CommentTextChar"/>
+    <w:link w:val="CommentSubject"/>
+    <w:uiPriority w:val="99"/>
+    <w:semiHidden/>
+    <w:rsid w:val="00811607"/>
+    <w:rPr>
+      <w:b/>
+      <w:bCs/>
+      <w:sz w:val="20"/>
+      <w:szCs w:val="20"/>
+    </w:rPr>
+  </w:style>
 </w:styles>
 </file>
 

</xml_diff>

<commit_message>
Comments Lab 7 processed
</commit_message>
<xml_diff>
--- a/lab 7/Lab_7_notes.docx
+++ b/lab 7/Lab_7_notes.docx
@@ -342,7 +342,13 @@
     <w:p/>
     <w:p>
       <w:r>
-        <w:t xml:space="preserve">First, we are going to create an Eclipse project and update the maven </w:t>
+        <w:t>First, we are going to create an Eclipse</w:t>
+      </w:r>
+      <w:r>
+        <w:t xml:space="preserve"> STS</w:t>
+      </w:r>
+      <w:r>
+        <w:t xml:space="preserve"> project and update the maven </w:t>
       </w:r>
       <w:proofErr w:type="spellStart"/>
       <w:r>
@@ -375,53 +381,6 @@
             <wp:extent cx="3938400" cy="1346400"/>
             <wp:effectExtent l="0" t="0" r="5080" b="6350"/>
             <wp:docPr id="25" name="Picture 25"/>
-            <wp:cNvGraphicFramePr>
-              <a:graphicFrameLocks xmlns:a="http://schemas.openxmlformats.org/drawingml/2006/main" noChangeAspect="1"/>
-            </wp:cNvGraphicFramePr>
-            <a:graphic xmlns:a="http://schemas.openxmlformats.org/drawingml/2006/main">
-              <a:graphicData uri="http://schemas.openxmlformats.org/drawingml/2006/picture">
-                <pic:pic xmlns:pic="http://schemas.openxmlformats.org/drawingml/2006/picture">
-                  <pic:nvPicPr>
-                    <pic:cNvPr id="0" name=""/>
-                    <pic:cNvPicPr/>
-                  </pic:nvPicPr>
-                  <pic:blipFill>
-                    <a:blip r:embed="rId8"/>
-                    <a:stretch>
-                      <a:fillRect/>
-                    </a:stretch>
-                  </pic:blipFill>
-                  <pic:spPr>
-                    <a:xfrm>
-                      <a:off x="0" y="0"/>
-                      <a:ext cx="3938400" cy="1346400"/>
-                    </a:xfrm>
-                    <a:prstGeom prst="rect">
-                      <a:avLst/>
-                    </a:prstGeom>
-                  </pic:spPr>
-                </pic:pic>
-              </a:graphicData>
-            </a:graphic>
-          </wp:inline>
-        </w:drawing>
-      </w:r>
-    </w:p>
-    <w:p>
-      <w:r>
-        <w:t>Complete the pop-up like shown below:</w:t>
-      </w:r>
-    </w:p>
-    <w:p>
-      <w:r>
-        <w:rPr>
-          <w:noProof/>
-        </w:rPr>
-        <w:drawing>
-          <wp:inline distT="0" distB="0" distL="0" distR="0" wp14:anchorId="1A233695" wp14:editId="53F1ADFF">
-            <wp:extent cx="3632400" cy="3441600"/>
-            <wp:effectExtent l="0" t="0" r="6350" b="6985"/>
-            <wp:docPr id="42" name="Picture 42"/>
             <wp:cNvGraphicFramePr>
               <a:graphicFrameLocks xmlns:a="http://schemas.openxmlformats.org/drawingml/2006/main" noChangeAspect="1"/>
             </wp:cNvGraphicFramePr>
@@ -441,7 +400,7 @@
                   <pic:spPr>
                     <a:xfrm>
                       <a:off x="0" y="0"/>
-                      <a:ext cx="3632400" cy="3441600"/>
+                      <a:ext cx="3938400" cy="1346400"/>
                     </a:xfrm>
                     <a:prstGeom prst="rect">
                       <a:avLst/>
@@ -456,10 +415,7 @@
     </w:p>
     <w:p>
       <w:r>
-        <w:t>Click Next</w:t>
-      </w:r>
-      <w:r>
-        <w:t xml:space="preserve"> and set the archetype like shown below:</w:t>
+        <w:t>Complete the pop-up like shown below:</w:t>
       </w:r>
     </w:p>
     <w:p>
@@ -467,12 +423,11 @@
         <w:rPr>
           <w:noProof/>
         </w:rPr>
-        <w:lastRenderedPageBreak/>
         <w:drawing>
-          <wp:inline distT="0" distB="0" distL="0" distR="0" wp14:anchorId="776AA669" wp14:editId="517EF883">
-            <wp:extent cx="3646800" cy="3456000"/>
-            <wp:effectExtent l="0" t="0" r="0" b="0"/>
-            <wp:docPr id="28" name="Picture 28"/>
+          <wp:inline distT="0" distB="0" distL="0" distR="0" wp14:anchorId="1A233695" wp14:editId="53F1ADFF">
+            <wp:extent cx="3632400" cy="3441600"/>
+            <wp:effectExtent l="0" t="0" r="6350" b="6985"/>
+            <wp:docPr id="42" name="Picture 42"/>
             <wp:cNvGraphicFramePr>
               <a:graphicFrameLocks xmlns:a="http://schemas.openxmlformats.org/drawingml/2006/main" noChangeAspect="1"/>
             </wp:cNvGraphicFramePr>
@@ -492,7 +447,7 @@
                   <pic:spPr>
                     <a:xfrm>
                       <a:off x="0" y="0"/>
-                      <a:ext cx="3646800" cy="3456000"/>
+                      <a:ext cx="3632400" cy="3441600"/>
                     </a:xfrm>
                     <a:prstGeom prst="rect">
                       <a:avLst/>
@@ -510,65 +465,8 @@
         <w:t>Click Next</w:t>
       </w:r>
       <w:r>
-        <w:t xml:space="preserve"> and complete like shown below</w:t>
-      </w:r>
-      <w:r>
-        <w:t>:</w:t>
-      </w:r>
-    </w:p>
-    <w:p>
-      <w:pPr>
-        <w:pStyle w:val="ListParagraph"/>
-        <w:numPr>
-          <w:ilvl w:val="0"/>
-          <w:numId w:val="5"/>
-        </w:numPr>
-      </w:pPr>
-      <w:r>
-        <w:t xml:space="preserve">Group Id: </w:t>
-      </w:r>
-      <w:proofErr w:type="spellStart"/>
-      <w:r>
-        <w:t>com.dronebuzzers</w:t>
-      </w:r>
-      <w:proofErr w:type="spellEnd"/>
-    </w:p>
-    <w:p>
-      <w:pPr>
-        <w:pStyle w:val="ListParagraph"/>
-        <w:numPr>
-          <w:ilvl w:val="0"/>
-          <w:numId w:val="5"/>
-        </w:numPr>
-      </w:pPr>
-      <w:r>
-        <w:t xml:space="preserve">Artifact Id: </w:t>
-      </w:r>
-      <w:proofErr w:type="spellStart"/>
-      <w:r>
-        <w:t>dronebuzzers</w:t>
-      </w:r>
-      <w:proofErr w:type="spellEnd"/>
-      <w:r>
-        <w:t>-soap-service</w:t>
-      </w:r>
-    </w:p>
-    <w:p>
-      <w:pPr>
-        <w:pStyle w:val="ListParagraph"/>
-        <w:numPr>
-          <w:ilvl w:val="0"/>
-          <w:numId w:val="5"/>
-        </w:numPr>
-      </w:pPr>
-      <w:r>
-        <w:t xml:space="preserve">Package: </w:t>
-      </w:r>
-      <w:proofErr w:type="spellStart"/>
-      <w:r>
-        <w:t>com.dronebuzzers.soap.service</w:t>
-      </w:r>
-      <w:proofErr w:type="spellEnd"/>
+        <w:t xml:space="preserve"> and set the archetype like shown below:</w:t>
+      </w:r>
     </w:p>
     <w:p>
       <w:r>
@@ -577,10 +475,10 @@
         </w:rPr>
         <w:lastRenderedPageBreak/>
         <w:drawing>
-          <wp:inline distT="0" distB="0" distL="0" distR="0" wp14:anchorId="2D20DDFC" wp14:editId="1247F239">
-            <wp:extent cx="3639600" cy="3448800"/>
+          <wp:inline distT="0" distB="0" distL="0" distR="0" wp14:anchorId="776AA669" wp14:editId="517EF883">
+            <wp:extent cx="3646800" cy="3456000"/>
             <wp:effectExtent l="0" t="0" r="0" b="0"/>
-            <wp:docPr id="66" name="Picture 66"/>
+            <wp:docPr id="28" name="Picture 28"/>
             <wp:cNvGraphicFramePr>
               <a:graphicFrameLocks xmlns:a="http://schemas.openxmlformats.org/drawingml/2006/main" noChangeAspect="1"/>
             </wp:cNvGraphicFramePr>
@@ -600,7 +498,7 @@
                   <pic:spPr>
                     <a:xfrm>
                       <a:off x="0" y="0"/>
-                      <a:ext cx="3639600" cy="3448800"/>
+                      <a:ext cx="3646800" cy="3456000"/>
                     </a:xfrm>
                     <a:prstGeom prst="rect">
                       <a:avLst/>
@@ -615,20 +513,13 @@
     </w:p>
     <w:p>
       <w:r>
-        <w:t>Click Finish</w:t>
-      </w:r>
-    </w:p>
-    <w:p>
-      <w:r>
-        <w:t xml:space="preserve">Now, the project is created. </w:t>
-      </w:r>
-    </w:p>
-    <w:p>
-      <w:r>
-        <w:t>Nex</w:t>
-      </w:r>
-      <w:r>
-        <w:t>t, the pom.xml will be updated:</w:t>
+        <w:t>Click Next</w:t>
+      </w:r>
+      <w:r>
+        <w:t xml:space="preserve"> and complete like shown below</w:t>
+      </w:r>
+      <w:r>
+        <w:t>:</w:t>
       </w:r>
     </w:p>
     <w:p>
@@ -640,8 +531,13 @@
         </w:numPr>
       </w:pPr>
       <w:r>
-        <w:t>Add the Spring Boot parent</w:t>
-      </w:r>
+        <w:t xml:space="preserve">Group Id: </w:t>
+      </w:r>
+      <w:proofErr w:type="spellStart"/>
+      <w:r>
+        <w:t>com.dronebuzzers</w:t>
+      </w:r>
+      <w:proofErr w:type="spellEnd"/>
     </w:p>
     <w:p>
       <w:pPr>
@@ -652,13 +548,16 @@
         </w:numPr>
       </w:pPr>
       <w:r>
-        <w:t xml:space="preserve">Add the Spring Boot dependencies, including those for the SOAP web service and </w:t>
+        <w:t xml:space="preserve">Artifact Id: </w:t>
       </w:r>
       <w:proofErr w:type="spellStart"/>
       <w:r>
-        <w:t>wsdl’s</w:t>
+        <w:t>dronebuzzers</w:t>
       </w:r>
       <w:proofErr w:type="spellEnd"/>
+      <w:r>
+        <w:t>-soap-service</w:t>
+      </w:r>
     </w:p>
     <w:p>
       <w:pPr>
@@ -669,26 +568,25 @@
         </w:numPr>
       </w:pPr>
       <w:r>
-        <w:t>Add the java 1.8 property</w:t>
-      </w:r>
-    </w:p>
-    <w:p>
-      <w:pPr>
-        <w:rPr>
-          <w:rFonts w:ascii="Courier New" w:hAnsi="Courier New" w:cs="Courier New"/>
-        </w:rPr>
-      </w:pPr>
-      <w:r>
-        <w:rPr>
-          <w:rFonts w:ascii="Courier New" w:hAnsi="Courier New" w:cs="Courier New"/>
+        <w:t xml:space="preserve">Package: </w:t>
+      </w:r>
+      <w:proofErr w:type="spellStart"/>
+      <w:r>
+        <w:t>com.dronebuzzers.soap.service</w:t>
+      </w:r>
+      <w:proofErr w:type="spellEnd"/>
+    </w:p>
+    <w:p>
+      <w:r>
+        <w:rPr>
           <w:noProof/>
         </w:rPr>
         <w:lastRenderedPageBreak/>
         <w:drawing>
-          <wp:inline distT="0" distB="0" distL="0" distR="0" wp14:anchorId="73C07447" wp14:editId="1A32B069">
-            <wp:extent cx="4762800" cy="3952800"/>
+          <wp:inline distT="0" distB="0" distL="0" distR="0" wp14:anchorId="2D20DDFC" wp14:editId="1247F239">
+            <wp:extent cx="3639600" cy="3448800"/>
             <wp:effectExtent l="0" t="0" r="0" b="0"/>
-            <wp:docPr id="40" name="Picture 40"/>
+            <wp:docPr id="66" name="Picture 66"/>
             <wp:cNvGraphicFramePr>
               <a:graphicFrameLocks xmlns:a="http://schemas.openxmlformats.org/drawingml/2006/main" noChangeAspect="1"/>
             </wp:cNvGraphicFramePr>
@@ -708,7 +606,7 @@
                   <pic:spPr>
                     <a:xfrm>
                       <a:off x="0" y="0"/>
-                      <a:ext cx="4762800" cy="3952800"/>
+                      <a:ext cx="3639600" cy="3448800"/>
                     </a:xfrm>
                     <a:prstGeom prst="rect">
                       <a:avLst/>
@@ -722,6 +620,24 @@
       </w:r>
     </w:p>
     <w:p>
+      <w:r>
+        <w:t>Click Finish</w:t>
+      </w:r>
+    </w:p>
+    <w:p>
+      <w:r>
+        <w:t xml:space="preserve">Now, the project is created. </w:t>
+      </w:r>
+    </w:p>
+    <w:p>
+      <w:r>
+        <w:t>Nex</w:t>
+      </w:r>
+      <w:r>
+        <w:t>t, the pom.xml will be updated:</w:t>
+      </w:r>
+    </w:p>
+    <w:p>
       <w:pPr>
         <w:pStyle w:val="ListParagraph"/>
         <w:numPr>
@@ -730,10 +646,43 @@
         </w:numPr>
       </w:pPr>
       <w:r>
-        <w:t>… and add the build plugin</w:t>
-      </w:r>
-      <w:r>
-        <w:t>:</w:t>
+        <w:t>Add the Spring Boot parent</w:t>
+      </w:r>
+    </w:p>
+    <w:p>
+      <w:pPr>
+        <w:pStyle w:val="ListParagraph"/>
+        <w:numPr>
+          <w:ilvl w:val="0"/>
+          <w:numId w:val="5"/>
+        </w:numPr>
+      </w:pPr>
+      <w:r>
+        <w:t xml:space="preserve">Add the Spring Boot dependencies, including those for the SOAP web service and </w:t>
+      </w:r>
+      <w:r>
+        <w:t>WSDL</w:t>
+      </w:r>
+      <w:r>
+        <w:t>’s</w:t>
+      </w:r>
+    </w:p>
+    <w:p>
+      <w:pPr>
+        <w:pStyle w:val="ListParagraph"/>
+        <w:numPr>
+          <w:ilvl w:val="0"/>
+          <w:numId w:val="5"/>
+        </w:numPr>
+      </w:pPr>
+      <w:r>
+        <w:t xml:space="preserve">Add the </w:t>
+      </w:r>
+      <w:r>
+        <w:t>J</w:t>
+      </w:r>
+      <w:r>
+        <w:t>ava 1.8 property</w:t>
       </w:r>
     </w:p>
     <w:p>
@@ -747,11 +696,12 @@
           <w:rFonts w:ascii="Courier New" w:hAnsi="Courier New" w:cs="Courier New"/>
           <w:noProof/>
         </w:rPr>
+        <w:lastRenderedPageBreak/>
         <w:drawing>
-          <wp:inline distT="0" distB="0" distL="0" distR="0" wp14:anchorId="60440882" wp14:editId="2D073FC4">
-            <wp:extent cx="3096000" cy="972000"/>
+          <wp:inline distT="0" distB="0" distL="0" distR="0" wp14:anchorId="73C07447" wp14:editId="1A32B069">
+            <wp:extent cx="4762800" cy="3952800"/>
             <wp:effectExtent l="0" t="0" r="0" b="0"/>
-            <wp:docPr id="41" name="Picture 41"/>
+            <wp:docPr id="40" name="Picture 40"/>
             <wp:cNvGraphicFramePr>
               <a:graphicFrameLocks xmlns:a="http://schemas.openxmlformats.org/drawingml/2006/main" noChangeAspect="1"/>
             </wp:cNvGraphicFramePr>
@@ -771,7 +721,7 @@
                   <pic:spPr>
                     <a:xfrm>
                       <a:off x="0" y="0"/>
-                      <a:ext cx="3096000" cy="972000"/>
+                      <a:ext cx="4762800" cy="3952800"/>
                     </a:xfrm>
                     <a:prstGeom prst="rect">
                       <a:avLst/>
@@ -784,122 +734,37 @@
         </w:drawing>
       </w:r>
     </w:p>
-    <w:p/>
-    <w:p>
-      <w:r>
-        <w:t xml:space="preserve">No need to type it all, just </w:t>
-      </w:r>
-      <w:r>
-        <w:t>copy the pom.xml from</w:t>
-      </w:r>
-      <w:r>
-        <w:br/>
-      </w:r>
-      <w:r>
-        <w:rPr>
-          <w:rFonts w:ascii="Courier New" w:hAnsi="Courier New" w:cs="Courier New"/>
-          <w:sz w:val="18"/>
-        </w:rPr>
-        <w:t>&lt;workspace&gt;/SIGSpringBoot101/lab 7/input/pom.xml</w:t>
-      </w:r>
-    </w:p>
-    <w:p>
-      <w:r>
-        <w:t>Finally, delete the generated App.java class (</w:t>
-      </w:r>
-      <w:r>
-        <w:t xml:space="preserve">located in </w:t>
-      </w:r>
-      <w:r>
-        <w:t xml:space="preserve">package: </w:t>
-      </w:r>
-      <w:proofErr w:type="spellStart"/>
-      <w:r>
-        <w:t>com.dronebuzzers.soap.service</w:t>
-      </w:r>
-      <w:proofErr w:type="spellEnd"/>
-      <w:r>
-        <w:t>)</w:t>
-      </w:r>
-    </w:p>
-    <w:p/>
-    <w:p>
-      <w:pPr>
-        <w:pStyle w:val="Heading1"/>
+    <w:p>
+      <w:pPr>
+        <w:pStyle w:val="ListParagraph"/>
         <w:numPr>
           <w:ilvl w:val="0"/>
-          <w:numId w:val="1"/>
+          <w:numId w:val="5"/>
         </w:numPr>
-        <w:rPr>
-          <w:rFonts w:asciiTheme="minorHAnsi" w:hAnsiTheme="minorHAnsi"/>
-        </w:rPr>
-      </w:pPr>
-      <w:r>
-        <w:rPr>
-          <w:rFonts w:asciiTheme="minorHAnsi" w:hAnsiTheme="minorHAnsi"/>
-        </w:rPr>
-        <w:t>XML schema for messages</w:t>
-      </w:r>
-    </w:p>
-    <w:p/>
-    <w:p>
-      <w:r>
-        <w:lastRenderedPageBreak/>
-        <w:t>For a SOAP web service, we need an XML schema file that defines the business objects and the request and response messages that are used in the SOAP web service.</w:t>
-      </w:r>
-    </w:p>
-    <w:p>
-      <w:r>
-        <w:t>The XSD is available:</w:t>
+      </w:pPr>
+      <w:r>
+        <w:t>… and add the build plugin</w:t>
+      </w:r>
+      <w:r>
+        <w:t>:</w:t>
       </w:r>
     </w:p>
     <w:p>
       <w:pPr>
         <w:rPr>
           <w:rFonts w:ascii="Courier New" w:hAnsi="Courier New" w:cs="Courier New"/>
-          <w:sz w:val="18"/>
         </w:rPr>
       </w:pPr>
       <w:r>
         <w:rPr>
           <w:rFonts w:ascii="Courier New" w:hAnsi="Courier New" w:cs="Courier New"/>
-          <w:sz w:val="18"/>
-        </w:rPr>
-        <w:t>&lt;workspace&gt;/SIGSpringBoot101/lab 7/input</w:t>
-      </w:r>
-      <w:r>
-        <w:rPr>
-          <w:rFonts w:ascii="Courier New" w:hAnsi="Courier New" w:cs="Courier New"/>
-          <w:sz w:val="18"/>
-        </w:rPr>
-        <w:t>/parts.xsd</w:t>
-      </w:r>
-    </w:p>
-    <w:p>
-      <w:r>
-        <w:t xml:space="preserve">You need to import it into the Eclipse project in the </w:t>
-      </w:r>
-      <w:r>
-        <w:rPr>
-          <w:rFonts w:ascii="Courier New" w:hAnsi="Courier New" w:cs="Courier New"/>
-          <w:sz w:val="18"/>
-        </w:rPr>
-        <w:t>resources</w:t>
-      </w:r>
-      <w:r>
-        <w:t xml:space="preserve"> directory:</w:t>
-      </w:r>
-    </w:p>
-    <w:p>
-      <w:r>
-        <w:rPr>
           <w:noProof/>
         </w:rPr>
         <w:drawing>
-          <wp:inline distT="0" distB="0" distL="0" distR="0" wp14:anchorId="28DE6F61" wp14:editId="5841C918">
-            <wp:extent cx="5716800" cy="1047600"/>
-            <wp:effectExtent l="0" t="0" r="0" b="635"/>
-            <wp:docPr id="43" name="Picture 43"/>
+          <wp:inline distT="0" distB="0" distL="0" distR="0" wp14:anchorId="60440882" wp14:editId="2D073FC4">
+            <wp:extent cx="3096000" cy="972000"/>
+            <wp:effectExtent l="0" t="0" r="0" b="0"/>
+            <wp:docPr id="41" name="Picture 41"/>
             <wp:cNvGraphicFramePr>
               <a:graphicFrameLocks xmlns:a="http://schemas.openxmlformats.org/drawingml/2006/main" noChangeAspect="1"/>
             </wp:cNvGraphicFramePr>
@@ -919,6 +784,160 @@
                   <pic:spPr>
                     <a:xfrm>
                       <a:off x="0" y="0"/>
+                      <a:ext cx="3096000" cy="972000"/>
+                    </a:xfrm>
+                    <a:prstGeom prst="rect">
+                      <a:avLst/>
+                    </a:prstGeom>
+                  </pic:spPr>
+                </pic:pic>
+              </a:graphicData>
+            </a:graphic>
+          </wp:inline>
+        </w:drawing>
+      </w:r>
+    </w:p>
+    <w:p/>
+    <w:p>
+      <w:r>
+        <w:t xml:space="preserve">No need to type it all, just </w:t>
+      </w:r>
+      <w:r>
+        <w:t>copy the pom.xml from</w:t>
+      </w:r>
+      <w:r>
+        <w:br/>
+      </w:r>
+      <w:r>
+        <w:rPr>
+          <w:rFonts w:ascii="Courier New" w:hAnsi="Courier New" w:cs="Courier New"/>
+          <w:sz w:val="18"/>
+        </w:rPr>
+        <w:t>&lt;workspace&gt;/SIGSpringBoot101/lab 7/input/pom.xml</w:t>
+      </w:r>
+    </w:p>
+    <w:p>
+      <w:r>
+        <w:t>Finally, delete the generated App.java class (</w:t>
+      </w:r>
+      <w:r>
+        <w:t xml:space="preserve">located in </w:t>
+      </w:r>
+      <w:r>
+        <w:t xml:space="preserve">package: </w:t>
+      </w:r>
+      <w:proofErr w:type="spellStart"/>
+      <w:r>
+        <w:t>com.dronebuzzers.soap.service</w:t>
+      </w:r>
+      <w:proofErr w:type="spellEnd"/>
+      <w:r>
+        <w:t>)</w:t>
+      </w:r>
+    </w:p>
+    <w:p/>
+    <w:p>
+      <w:pPr>
+        <w:pStyle w:val="Heading1"/>
+        <w:numPr>
+          <w:ilvl w:val="0"/>
+          <w:numId w:val="1"/>
+        </w:numPr>
+        <w:rPr>
+          <w:rFonts w:asciiTheme="minorHAnsi" w:hAnsiTheme="minorHAnsi"/>
+        </w:rPr>
+      </w:pPr>
+      <w:r>
+        <w:rPr>
+          <w:rFonts w:asciiTheme="minorHAnsi" w:hAnsiTheme="minorHAnsi"/>
+        </w:rPr>
+        <w:t>XML schema for messages</w:t>
+      </w:r>
+    </w:p>
+    <w:p/>
+    <w:p>
+      <w:r>
+        <w:lastRenderedPageBreak/>
+        <w:t>For a SOAP web service, we need an XML schema file that defines the business objects and the request and response messages that are used in the SOAP web service.</w:t>
+      </w:r>
+    </w:p>
+    <w:p>
+      <w:r>
+        <w:t>The XSD is available:</w:t>
+      </w:r>
+    </w:p>
+    <w:p>
+      <w:pPr>
+        <w:rPr>
+          <w:rFonts w:ascii="Courier New" w:hAnsi="Courier New" w:cs="Courier New"/>
+          <w:sz w:val="18"/>
+        </w:rPr>
+      </w:pPr>
+      <w:r>
+        <w:rPr>
+          <w:rFonts w:ascii="Courier New" w:hAnsi="Courier New" w:cs="Courier New"/>
+          <w:sz w:val="18"/>
+        </w:rPr>
+        <w:t>&lt;workspace&gt;/SIGSpringBoot101/lab 7/input</w:t>
+      </w:r>
+      <w:r>
+        <w:rPr>
+          <w:rFonts w:ascii="Courier New" w:hAnsi="Courier New" w:cs="Courier New"/>
+          <w:sz w:val="18"/>
+        </w:rPr>
+        <w:t>/parts.xsd</w:t>
+      </w:r>
+    </w:p>
+    <w:p>
+      <w:r>
+        <w:t xml:space="preserve">You need to import it into the Eclipse </w:t>
+      </w:r>
+      <w:r>
+        <w:t xml:space="preserve">STS </w:t>
+      </w:r>
+      <w:r>
+        <w:t xml:space="preserve">project in the </w:t>
+      </w:r>
+      <w:r>
+        <w:rPr>
+          <w:rFonts w:ascii="Courier New" w:hAnsi="Courier New" w:cs="Courier New"/>
+          <w:sz w:val="18"/>
+        </w:rPr>
+        <w:t>resources</w:t>
+      </w:r>
+      <w:r>
+        <w:t xml:space="preserve"> directory:</w:t>
+      </w:r>
+    </w:p>
+    <w:p>
+      <w:r>
+        <w:rPr>
+          <w:noProof/>
+        </w:rPr>
+        <w:drawing>
+          <wp:inline distT="0" distB="0" distL="0" distR="0" wp14:anchorId="28DE6F61" wp14:editId="5841C918">
+            <wp:extent cx="5716800" cy="1047600"/>
+            <wp:effectExtent l="0" t="0" r="0" b="635"/>
+            <wp:docPr id="43" name="Picture 43"/>
+            <wp:cNvGraphicFramePr>
+              <a:graphicFrameLocks xmlns:a="http://schemas.openxmlformats.org/drawingml/2006/main" noChangeAspect="1"/>
+            </wp:cNvGraphicFramePr>
+            <a:graphic xmlns:a="http://schemas.openxmlformats.org/drawingml/2006/main">
+              <a:graphicData uri="http://schemas.openxmlformats.org/drawingml/2006/picture">
+                <pic:pic xmlns:pic="http://schemas.openxmlformats.org/drawingml/2006/picture">
+                  <pic:nvPicPr>
+                    <pic:cNvPr id="0" name=""/>
+                    <pic:cNvPicPr/>
+                  </pic:nvPicPr>
+                  <pic:blipFill>
+                    <a:blip r:embed="rId15"/>
+                    <a:stretch>
+                      <a:fillRect/>
+                    </a:stretch>
+                  </pic:blipFill>
+                  <pic:spPr>
+                    <a:xfrm>
+                      <a:off x="0" y="0"/>
                       <a:ext cx="5716800" cy="1047600"/>
                     </a:xfrm>
                     <a:prstGeom prst="rect">
@@ -934,7 +953,13 @@
     </w:p>
     <w:p>
       <w:r>
-        <w:t xml:space="preserve">Refresh the project in Eclipse by right-clicking it and </w:t>
+        <w:t>Refresh the project in Eclipse</w:t>
+      </w:r>
+      <w:r>
+        <w:t xml:space="preserve"> STS</w:t>
+      </w:r>
+      <w:r>
+        <w:t xml:space="preserve"> by right-clicking it and </w:t>
       </w:r>
       <w:r>
         <w:t>click Refresh:</w:t>
@@ -963,7 +988,7 @@
                     </pic:cNvPicPr>
                   </pic:nvPicPr>
                   <pic:blipFill>
-                    <a:blip r:embed="rId15">
+                    <a:blip r:embed="rId16">
                       <a:extLst>
                         <a:ext uri="{28A0092B-C50C-407E-A947-70E740481C1C}">
                           <a14:useLocalDpi xmlns:a14="http://schemas.microsoft.com/office/drawing/2010/main" val="0"/>
@@ -1008,63 +1033,17 @@
       </w:r>
     </w:p>
     <w:p>
-      <w:r>
-        <w:rPr>
-          <w:noProof/>
-        </w:rPr>
+      <w:pPr>
+        <w:rPr>
+          <w:del w:id="0" w:author="Luc Gorissen" w:date="2018-04-03T19:37:00Z"/>
+        </w:rPr>
+      </w:pPr>
+      <w:r>
         <w:drawing>
-          <wp:inline distT="0" distB="0" distL="0" distR="0" wp14:anchorId="0D9F4E5C" wp14:editId="4121C9ED">
-            <wp:extent cx="5414400" cy="1695600"/>
+          <wp:inline distT="0" distB="0" distL="0" distR="0" wp14:anchorId="1FF21D2D" wp14:editId="4D7D8BB2">
+            <wp:extent cx="5551719" cy="1760220"/>
             <wp:effectExtent l="0" t="0" r="0" b="0"/>
-            <wp:docPr id="45" name="Picture 45"/>
-            <wp:cNvGraphicFramePr>
-              <a:graphicFrameLocks xmlns:a="http://schemas.openxmlformats.org/drawingml/2006/main" noChangeAspect="1"/>
-            </wp:cNvGraphicFramePr>
-            <a:graphic xmlns:a="http://schemas.openxmlformats.org/drawingml/2006/main">
-              <a:graphicData uri="http://schemas.openxmlformats.org/drawingml/2006/picture">
-                <pic:pic xmlns:pic="http://schemas.openxmlformats.org/drawingml/2006/picture">
-                  <pic:nvPicPr>
-                    <pic:cNvPr id="0" name=""/>
-                    <pic:cNvPicPr/>
-                  </pic:nvPicPr>
-                  <pic:blipFill>
-                    <a:blip r:embed="rId16"/>
-                    <a:stretch>
-                      <a:fillRect/>
-                    </a:stretch>
-                  </pic:blipFill>
-                  <pic:spPr>
-                    <a:xfrm>
-                      <a:off x="0" y="0"/>
-                      <a:ext cx="5414400" cy="1695600"/>
-                    </a:xfrm>
-                    <a:prstGeom prst="rect">
-                      <a:avLst/>
-                    </a:prstGeom>
-                  </pic:spPr>
-                </pic:pic>
-              </a:graphicData>
-            </a:graphic>
-          </wp:inline>
-        </w:drawing>
-      </w:r>
-    </w:p>
-    <w:p>
-      <w:r>
-        <w:t>… and a bit further down the file the business object definitions:</w:t>
-      </w:r>
-    </w:p>
-    <w:p>
-      <w:r>
-        <w:rPr>
-          <w:noProof/>
-        </w:rPr>
-        <w:lastRenderedPageBreak/>
-        <w:drawing>
-          <wp:inline distT="0" distB="0" distL="0" distR="0" wp14:anchorId="34AC730A" wp14:editId="0A1D9087">
-            <wp:extent cx="3992400" cy="2062800"/>
-            <wp:effectExtent l="0" t="0" r="8255" b="0"/>
-            <wp:docPr id="46" name="Picture 46"/>
+            <wp:docPr id="2" name="Picture 2"/>
             <wp:cNvGraphicFramePr>
               <a:graphicFrameLocks xmlns:a="http://schemas.openxmlformats.org/drawingml/2006/main" noChangeAspect="1"/>
             </wp:cNvGraphicFramePr>
@@ -1084,7 +1063,7 @@
                   <pic:spPr>
                     <a:xfrm>
                       <a:off x="0" y="0"/>
-                      <a:ext cx="3992400" cy="2062800"/>
+                      <a:ext cx="5554132" cy="1760985"/>
                     </a:xfrm>
                     <a:prstGeom prst="rect">
                       <a:avLst/>
@@ -1097,61 +1076,9 @@
         </w:drawing>
       </w:r>
     </w:p>
-    <w:p/>
-    <w:p>
-      <w:pPr>
-        <w:pStyle w:val="Heading1"/>
-        <w:numPr>
-          <w:ilvl w:val="0"/>
-          <w:numId w:val="1"/>
-        </w:numPr>
-        <w:rPr>
-          <w:rFonts w:asciiTheme="minorHAnsi" w:hAnsiTheme="minorHAnsi"/>
-        </w:rPr>
-      </w:pPr>
-      <w:r>
-        <w:rPr>
-          <w:rFonts w:asciiTheme="minorHAnsi" w:hAnsiTheme="minorHAnsi"/>
-        </w:rPr>
-        <w:t>JAXB: J</w:t>
-      </w:r>
-      <w:r>
-        <w:rPr>
-          <w:rFonts w:asciiTheme="minorHAnsi" w:hAnsiTheme="minorHAnsi"/>
-        </w:rPr>
-        <w:t>ava classes for parts.xsd</w:t>
-      </w:r>
-    </w:p>
-    <w:p>
-      <w:r>
-        <w:t>In this section, we will use JA</w:t>
-      </w:r>
-      <w:r>
-        <w:t>X</w:t>
-      </w:r>
-      <w:r>
-        <w:t xml:space="preserve">B to create the java classes for the messages and business objects defined in </w:t>
-      </w:r>
-      <w:r>
-        <w:rPr>
-          <w:rFonts w:ascii="Courier New" w:hAnsi="Courier New" w:cs="Courier New"/>
-          <w:sz w:val="20"/>
-        </w:rPr>
-        <w:t>parts.xsd</w:t>
-      </w:r>
-      <w:r>
-        <w:t>.</w:t>
-      </w:r>
-    </w:p>
-    <w:p>
-      <w:r>
-        <w:t xml:space="preserve">First, add the </w:t>
-      </w:r>
-      <w:r>
-        <w:t>JAXB</w:t>
-      </w:r>
-      <w:r>
-        <w:t xml:space="preserve"> maven plugin in the pom.xml:</w:t>
+    <w:p>
+      <w:r>
+        <w:t>… and a bit further down the file the business object definitions:</w:t>
       </w:r>
     </w:p>
     <w:p>
@@ -1159,11 +1086,12 @@
         <w:rPr>
           <w:noProof/>
         </w:rPr>
+        <w:lastRenderedPageBreak/>
         <w:drawing>
-          <wp:inline distT="0" distB="0" distL="0" distR="0" wp14:anchorId="565384E9" wp14:editId="46B5DC0B">
-            <wp:extent cx="5972810" cy="3307080"/>
-            <wp:effectExtent l="0" t="0" r="8890" b="7620"/>
-            <wp:docPr id="48" name="Picture 48"/>
+          <wp:inline distT="0" distB="0" distL="0" distR="0" wp14:anchorId="34AC730A" wp14:editId="0A1D9087">
+            <wp:extent cx="3992400" cy="2062800"/>
+            <wp:effectExtent l="0" t="0" r="8255" b="0"/>
+            <wp:docPr id="46" name="Picture 46"/>
             <wp:cNvGraphicFramePr>
               <a:graphicFrameLocks xmlns:a="http://schemas.openxmlformats.org/drawingml/2006/main" noChangeAspect="1"/>
             </wp:cNvGraphicFramePr>
@@ -1183,7 +1111,7 @@
                   <pic:spPr>
                     <a:xfrm>
                       <a:off x="0" y="0"/>
-                      <a:ext cx="5972810" cy="3307080"/>
+                      <a:ext cx="3992400" cy="2062800"/>
                     </a:xfrm>
                     <a:prstGeom prst="rect">
                       <a:avLst/>
@@ -1196,82 +1124,67 @@
         </w:drawing>
       </w:r>
     </w:p>
-    <w:p>
-      <w:r>
-        <w:t>Either type it in by hand… or copy it from the file:</w:t>
-      </w:r>
-    </w:p>
-    <w:p>
-      <w:pPr>
+    <w:p/>
+    <w:p>
+      <w:pPr>
+        <w:pStyle w:val="Heading1"/>
+        <w:numPr>
+          <w:ilvl w:val="0"/>
+          <w:numId w:val="1"/>
+        </w:numPr>
+        <w:rPr>
+          <w:rFonts w:asciiTheme="minorHAnsi" w:hAnsiTheme="minorHAnsi"/>
+        </w:rPr>
+      </w:pPr>
+      <w:r>
+        <w:rPr>
+          <w:rFonts w:asciiTheme="minorHAnsi" w:hAnsiTheme="minorHAnsi"/>
+        </w:rPr>
+        <w:t>JAXB: J</w:t>
+      </w:r>
+      <w:r>
+        <w:rPr>
+          <w:rFonts w:asciiTheme="minorHAnsi" w:hAnsiTheme="minorHAnsi"/>
+        </w:rPr>
+        <w:t>ava classes for parts.xsd</w:t>
+      </w:r>
+    </w:p>
+    <w:p>
+      <w:r>
+        <w:t>In this section, we will use JA</w:t>
+      </w:r>
+      <w:r>
+        <w:t>X</w:t>
+      </w:r>
+      <w:r>
+        <w:t xml:space="preserve">B to create the </w:t>
+      </w:r>
+      <w:r>
+        <w:t>J</w:t>
+      </w:r>
+      <w:r>
+        <w:t xml:space="preserve">ava classes for the messages and business objects defined in </w:t>
+      </w:r>
+      <w:r>
         <w:rPr>
           <w:rFonts w:ascii="Courier New" w:hAnsi="Courier New" w:cs="Courier New"/>
-          <w:sz w:val="18"/>
-        </w:rPr>
-      </w:pPr>
-      <w:r>
-        <w:rPr>
-          <w:rFonts w:ascii="Courier New" w:hAnsi="Courier New" w:cs="Courier New"/>
-          <w:sz w:val="18"/>
-        </w:rPr>
-        <w:t>&lt;workspace&gt;/SIGSpringBoot101/lab 7/input</w:t>
-      </w:r>
-      <w:r>
-        <w:rPr>
-          <w:rFonts w:ascii="Courier New" w:hAnsi="Courier New" w:cs="Courier New"/>
-          <w:sz w:val="18"/>
-        </w:rPr>
-        <w:t>/jaxb-plugin.xml</w:t>
-      </w:r>
-    </w:p>
-    <w:p>
-      <w:r>
-        <w:lastRenderedPageBreak/>
-        <w:t>Next, generate the domain classes</w:t>
-      </w:r>
-      <w:r>
-        <w:t xml:space="preserve"> with the </w:t>
-      </w:r>
-      <w:proofErr w:type="spellStart"/>
-      <w:r>
-        <w:t>jaxb</w:t>
-      </w:r>
-      <w:proofErr w:type="spellEnd"/>
-      <w:r>
-        <w:t xml:space="preserve"> plugin. Don’t forget to save the updated pom.xml first! The command to run the </w:t>
-      </w:r>
-      <w:proofErr w:type="spellStart"/>
-      <w:r>
-        <w:t>jaxb</w:t>
-      </w:r>
-      <w:proofErr w:type="spellEnd"/>
-      <w:r>
-        <w:t xml:space="preserve"> plugin is </w:t>
-      </w:r>
-      <w:proofErr w:type="spellStart"/>
-      <w:r>
-        <w:rPr>
-          <w:rFonts w:ascii="Courier New" w:hAnsi="Courier New" w:cs="Courier New"/>
-          <w:sz w:val="18"/>
-        </w:rPr>
-        <w:t>mvn</w:t>
-      </w:r>
-      <w:proofErr w:type="spellEnd"/>
-      <w:r>
-        <w:rPr>
-          <w:rFonts w:ascii="Courier New" w:hAnsi="Courier New" w:cs="Courier New"/>
-          <w:sz w:val="18"/>
-        </w:rPr>
-        <w:t xml:space="preserve"> clean compile</w:t>
-      </w:r>
-      <w:r>
-        <w:rPr>
-          <w:rFonts w:ascii="Courier New" w:hAnsi="Courier New" w:cs="Courier New"/>
-          <w:sz w:val="18"/>
-        </w:rPr>
-        <w:t xml:space="preserve"> </w:t>
-      </w:r>
-      <w:r>
-        <w:t>:</w:t>
+          <w:sz w:val="20"/>
+        </w:rPr>
+        <w:t>parts.xsd</w:t>
+      </w:r>
+      <w:r>
+        <w:t>.</w:t>
+      </w:r>
+    </w:p>
+    <w:p>
+      <w:r>
+        <w:t xml:space="preserve">First, add the </w:t>
+      </w:r>
+      <w:r>
+        <w:t>JAXB</w:t>
+      </w:r>
+      <w:r>
+        <w:t xml:space="preserve"> maven plugin in the pom.xml:</w:t>
       </w:r>
     </w:p>
     <w:p>
@@ -1280,10 +1193,10 @@
           <w:noProof/>
         </w:rPr>
         <w:drawing>
-          <wp:inline distT="0" distB="0" distL="0" distR="0" wp14:anchorId="0169E015" wp14:editId="012711E0">
-            <wp:extent cx="5972810" cy="3668395"/>
-            <wp:effectExtent l="0" t="0" r="8890" b="8255"/>
-            <wp:docPr id="52" name="Picture 52"/>
+          <wp:inline distT="0" distB="0" distL="0" distR="0" wp14:anchorId="565384E9" wp14:editId="46B5DC0B">
+            <wp:extent cx="5972810" cy="3307080"/>
+            <wp:effectExtent l="0" t="0" r="8890" b="7620"/>
+            <wp:docPr id="48" name="Picture 48"/>
             <wp:cNvGraphicFramePr>
               <a:graphicFrameLocks xmlns:a="http://schemas.openxmlformats.org/drawingml/2006/main" noChangeAspect="1"/>
             </wp:cNvGraphicFramePr>
@@ -1303,7 +1216,7 @@
                   <pic:spPr>
                     <a:xfrm>
                       <a:off x="0" y="0"/>
-                      <a:ext cx="5972810" cy="3668395"/>
+                      <a:ext cx="5972810" cy="3307080"/>
                     </a:xfrm>
                     <a:prstGeom prst="rect">
                       <a:avLst/>
@@ -1318,74 +1231,7 @@
     </w:p>
     <w:p>
       <w:r>
-        <w:t>Note that the location / packages for the generated sources reflect the namespace</w:t>
-      </w:r>
-      <w:r>
-        <w:t xml:space="preserve">. The packages for the namespace ‘http://dronebuzzers.com/parts/soap’ end up in package </w:t>
-      </w:r>
-      <w:r>
-        <w:t>‘</w:t>
-      </w:r>
-      <w:proofErr w:type="spellStart"/>
-      <w:r>
-        <w:t>com.dronesbuzzers.parts.soap</w:t>
-      </w:r>
-      <w:proofErr w:type="spellEnd"/>
-      <w:r>
-        <w:t>’</w:t>
-      </w:r>
-      <w:r>
-        <w:t xml:space="preserve">. </w:t>
-      </w:r>
-    </w:p>
-    <w:p>
-      <w:r>
-        <w:t xml:space="preserve">So far, all pretty straightforward </w:t>
-      </w:r>
-      <w:r>
-        <w:t>JAXB</w:t>
-      </w:r>
-      <w:r>
-        <w:t xml:space="preserve"> </w:t>
-      </w:r>
-      <w:r>
-        <w:t>stuff.</w:t>
-      </w:r>
-    </w:p>
-    <w:p>
-      <w:pPr>
-        <w:pStyle w:val="Heading1"/>
-        <w:numPr>
-          <w:ilvl w:val="0"/>
-          <w:numId w:val="1"/>
-        </w:numPr>
-        <w:rPr>
-          <w:rFonts w:asciiTheme="minorHAnsi" w:hAnsiTheme="minorHAnsi"/>
-        </w:rPr>
-      </w:pPr>
-      <w:r>
-        <w:rPr>
-          <w:rFonts w:asciiTheme="minorHAnsi" w:hAnsiTheme="minorHAnsi"/>
-        </w:rPr>
-        <w:t>P</w:t>
-      </w:r>
-      <w:r>
-        <w:rPr>
-          <w:rFonts w:asciiTheme="minorHAnsi" w:hAnsiTheme="minorHAnsi"/>
-        </w:rPr>
-        <w:t>arts</w:t>
-      </w:r>
-      <w:r>
-        <w:rPr>
-          <w:rFonts w:asciiTheme="minorHAnsi" w:hAnsiTheme="minorHAnsi"/>
-        </w:rPr>
-        <w:t xml:space="preserve"> repository</w:t>
-      </w:r>
-    </w:p>
-    <w:p/>
-    <w:p>
-      <w:r>
-        <w:t>As the parts web service also needs access to parts data, we need to have a parts repository. For this lab, we created a simple java class that will be used as a repository. Nothing fancy, just copy it from:</w:t>
+        <w:t>Either type it in by hand… or copy it from the file:</w:t>
       </w:r>
     </w:p>
     <w:p>
@@ -1407,19 +1253,54 @@
           <w:rFonts w:ascii="Courier New" w:hAnsi="Courier New" w:cs="Courier New"/>
           <w:sz w:val="18"/>
         </w:rPr>
-        <w:t>/PartRepository.java</w:t>
-      </w:r>
-    </w:p>
-    <w:p>
-      <w:r>
-        <w:t xml:space="preserve">Mind to put it in the right directory: </w:t>
-      </w:r>
+        <w:t>/jaxb-plugin.xml</w:t>
+      </w:r>
+    </w:p>
+    <w:p>
+      <w:r>
+        <w:lastRenderedPageBreak/>
+        <w:t>Next, generate the domain classes</w:t>
+      </w:r>
+      <w:r>
+        <w:t xml:space="preserve"> with the </w:t>
+      </w:r>
+      <w:r>
+        <w:t xml:space="preserve">JAXB </w:t>
+      </w:r>
+      <w:r>
+        <w:t xml:space="preserve">plugin. Don’t forget to save the updated pom.xml first! The command to run the </w:t>
+      </w:r>
+      <w:r>
+        <w:t xml:space="preserve">JAXB </w:t>
+      </w:r>
+      <w:r>
+        <w:t xml:space="preserve">plugin is </w:t>
+      </w:r>
+      <w:proofErr w:type="spellStart"/>
       <w:r>
         <w:rPr>
           <w:rFonts w:ascii="Courier New" w:hAnsi="Courier New" w:cs="Courier New"/>
           <w:sz w:val="18"/>
         </w:rPr>
-        <w:t>repository</w:t>
+        <w:t>mvn</w:t>
+      </w:r>
+      <w:proofErr w:type="spellEnd"/>
+      <w:r>
+        <w:rPr>
+          <w:rFonts w:ascii="Courier New" w:hAnsi="Courier New" w:cs="Courier New"/>
+          <w:sz w:val="18"/>
+        </w:rPr>
+        <w:t xml:space="preserve"> clean compile</w:t>
+      </w:r>
+      <w:r>
+        <w:rPr>
+          <w:rFonts w:ascii="Courier New" w:hAnsi="Courier New" w:cs="Courier New"/>
+          <w:sz w:val="18"/>
+        </w:rPr>
+        <w:t xml:space="preserve"> </w:t>
+      </w:r>
+      <w:r>
+        <w:t>:</w:t>
       </w:r>
     </w:p>
     <w:p>
@@ -1427,12 +1308,11 @@
         <w:rPr>
           <w:noProof/>
         </w:rPr>
-        <w:lastRenderedPageBreak/>
         <w:drawing>
-          <wp:inline distT="0" distB="0" distL="0" distR="0" wp14:anchorId="68D71C77" wp14:editId="411CA5EF">
-            <wp:extent cx="5972810" cy="941070"/>
-            <wp:effectExtent l="0" t="0" r="8890" b="0"/>
-            <wp:docPr id="54" name="Picture 54"/>
+          <wp:inline distT="0" distB="0" distL="0" distR="0" wp14:anchorId="0169E015" wp14:editId="012711E0">
+            <wp:extent cx="5972810" cy="3668395"/>
+            <wp:effectExtent l="0" t="0" r="8890" b="8255"/>
+            <wp:docPr id="52" name="Picture 52"/>
             <wp:cNvGraphicFramePr>
               <a:graphicFrameLocks xmlns:a="http://schemas.openxmlformats.org/drawingml/2006/main" noChangeAspect="1"/>
             </wp:cNvGraphicFramePr>
@@ -1452,7 +1332,7 @@
                   <pic:spPr>
                     <a:xfrm>
                       <a:off x="0" y="0"/>
-                      <a:ext cx="5972810" cy="941070"/>
+                      <a:ext cx="5972810" cy="3668395"/>
                     </a:xfrm>
                     <a:prstGeom prst="rect">
                       <a:avLst/>
@@ -1467,20 +1347,51 @@
     </w:p>
     <w:p>
       <w:r>
-        <w:t xml:space="preserve">The </w:t>
+        <w:t>Note that the location</w:t>
+      </w:r>
+      <w:del w:id="1" w:author="Jeffrey Resodikromo" w:date="2018-04-03T10:51:00Z">
+        <w:r>
+          <w:delText xml:space="preserve"> </w:delText>
+        </w:r>
+      </w:del>
+      <w:r>
+        <w:t>/</w:t>
+      </w:r>
+      <w:del w:id="2" w:author="Jeffrey Resodikromo" w:date="2018-04-03T10:51:00Z">
+        <w:r>
+          <w:delText xml:space="preserve"> </w:delText>
+        </w:r>
+      </w:del>
+      <w:r>
+        <w:t>packages for the generated sources reflect the namespace</w:t>
+      </w:r>
+      <w:r>
+        <w:t xml:space="preserve">. The packages for the namespace ‘http://dronebuzzers.com/parts/soap’ end up in package </w:t>
+      </w:r>
+      <w:r>
+        <w:t>‘</w:t>
       </w:r>
       <w:proofErr w:type="spellStart"/>
       <w:r>
-        <w:t>PartRepository</w:t>
+        <w:t>com.dronesbuzzers.parts.soap</w:t>
       </w:r>
       <w:proofErr w:type="spellEnd"/>
       <w:r>
-        <w:t xml:space="preserve"> class has hard-coded drone parts and some methods for retrieving information about them.</w:t>
-      </w:r>
-    </w:p>
-    <w:p>
-      <w:r>
-        <w:t>Refresh the project!</w:t>
+        <w:t>’</w:t>
+      </w:r>
+      <w:r>
+        <w:t xml:space="preserve">. </w:t>
+      </w:r>
+    </w:p>
+    <w:p>
+      <w:r>
+        <w:t xml:space="preserve">So far, all pretty straightforward </w:t>
+      </w:r>
+      <w:r>
+        <w:t xml:space="preserve">JAXB </w:t>
+      </w:r>
+      <w:r>
+        <w:t>stuff.</w:t>
       </w:r>
     </w:p>
     <w:p>
@@ -1498,27 +1409,59 @@
         <w:rPr>
           <w:rFonts w:asciiTheme="minorHAnsi" w:hAnsiTheme="minorHAnsi"/>
         </w:rPr>
-        <w:t>W</w:t>
+        <w:t>P</w:t>
       </w:r>
       <w:r>
         <w:rPr>
           <w:rFonts w:asciiTheme="minorHAnsi" w:hAnsiTheme="minorHAnsi"/>
         </w:rPr>
-        <w:t>eb service endpoint</w:t>
+        <w:t>arts</w:t>
+      </w:r>
+      <w:r>
+        <w:rPr>
+          <w:rFonts w:asciiTheme="minorHAnsi" w:hAnsiTheme="minorHAnsi"/>
+        </w:rPr>
+        <w:t xml:space="preserve"> repository</w:t>
       </w:r>
     </w:p>
     <w:p/>
     <w:p>
       <w:r>
-        <w:t xml:space="preserve">A SOAP web service has an endpoint. </w:t>
-      </w:r>
-      <w:r>
-        <w:t>It is a simple java class with some Spring Boot annotations.</w:t>
-      </w:r>
-    </w:p>
-    <w:p>
-      <w:r>
-        <w:t>Create a new java class by right-clicking the project, select New and then Class:</w:t>
+        <w:t>As the parts web service also needs access to parts data, we need to have a parts repository. For this lab, we created a simple java class that will be used as a repository. Nothing fancy, just copy it from:</w:t>
+      </w:r>
+    </w:p>
+    <w:p>
+      <w:pPr>
+        <w:rPr>
+          <w:rFonts w:ascii="Courier New" w:hAnsi="Courier New" w:cs="Courier New"/>
+          <w:sz w:val="18"/>
+        </w:rPr>
+      </w:pPr>
+      <w:r>
+        <w:rPr>
+          <w:rFonts w:ascii="Courier New" w:hAnsi="Courier New" w:cs="Courier New"/>
+          <w:sz w:val="18"/>
+        </w:rPr>
+        <w:t>&lt;workspace&gt;/SIGSpringBoot101/lab 7/input</w:t>
+      </w:r>
+      <w:r>
+        <w:rPr>
+          <w:rFonts w:ascii="Courier New" w:hAnsi="Courier New" w:cs="Courier New"/>
+          <w:sz w:val="18"/>
+        </w:rPr>
+        <w:t>/PartRepository.java</w:t>
+      </w:r>
+    </w:p>
+    <w:p>
+      <w:r>
+        <w:t xml:space="preserve">Mind to put it in the right directory: </w:t>
+      </w:r>
+      <w:r>
+        <w:rPr>
+          <w:rFonts w:ascii="Courier New" w:hAnsi="Courier New" w:cs="Courier New"/>
+          <w:sz w:val="18"/>
+        </w:rPr>
+        <w:t>repository</w:t>
       </w:r>
     </w:p>
     <w:p>
@@ -1526,11 +1469,12 @@
         <w:rPr>
           <w:noProof/>
         </w:rPr>
+        <w:lastRenderedPageBreak/>
         <w:drawing>
-          <wp:inline distT="0" distB="0" distL="0" distR="0" wp14:anchorId="7D1E7FF7" wp14:editId="6C17BE42">
-            <wp:extent cx="3492000" cy="1818000"/>
-            <wp:effectExtent l="0" t="0" r="0" b="0"/>
-            <wp:docPr id="55" name="Picture 55"/>
+          <wp:inline distT="0" distB="0" distL="0" distR="0" wp14:anchorId="45F305A1" wp14:editId="172BCCAE">
+            <wp:extent cx="5972810" cy="941070"/>
+            <wp:effectExtent l="0" t="0" r="8890" b="0"/>
+            <wp:docPr id="54" name="Picture 54"/>
             <wp:cNvGraphicFramePr>
               <a:graphicFrameLocks xmlns:a="http://schemas.openxmlformats.org/drawingml/2006/main" noChangeAspect="1"/>
             </wp:cNvGraphicFramePr>
@@ -1550,7 +1494,7 @@
                   <pic:spPr>
                     <a:xfrm>
                       <a:off x="0" y="0"/>
-                      <a:ext cx="3492000" cy="1818000"/>
+                      <a:ext cx="5972810" cy="941070"/>
                     </a:xfrm>
                     <a:prstGeom prst="rect">
                       <a:avLst/>
@@ -1565,85 +1509,76 @@
     </w:p>
     <w:p>
       <w:r>
-        <w:t>Complete like shown below:</w:t>
-      </w:r>
-    </w:p>
-    <w:p>
-      <w:pPr>
-        <w:pStyle w:val="ListParagraph"/>
+        <w:t xml:space="preserve">The </w:t>
+      </w:r>
+      <w:proofErr w:type="spellStart"/>
+      <w:r>
+        <w:t>PartRepository</w:t>
+      </w:r>
+      <w:proofErr w:type="spellEnd"/>
+      <w:r>
+        <w:t xml:space="preserve"> class has hard-coded drone parts and some methods for retrieving information about them.</w:t>
+      </w:r>
+    </w:p>
+    <w:p>
+      <w:r>
+        <w:t>Refresh the project!</w:t>
+      </w:r>
+    </w:p>
+    <w:p>
+      <w:pPr>
+        <w:pStyle w:val="Heading1"/>
         <w:numPr>
           <w:ilvl w:val="0"/>
-          <w:numId w:val="5"/>
+          <w:numId w:val="1"/>
         </w:numPr>
-      </w:pPr>
-      <w:r>
-        <w:t xml:space="preserve">Source folder: </w:t>
-      </w:r>
-      <w:proofErr w:type="spellStart"/>
-      <w:r>
-        <w:t>dronebuzzers</w:t>
-      </w:r>
-      <w:proofErr w:type="spellEnd"/>
-      <w:r>
-        <w:t>-soap-service/</w:t>
-      </w:r>
-      <w:proofErr w:type="spellStart"/>
-      <w:r>
-        <w:t>src</w:t>
-      </w:r>
-      <w:proofErr w:type="spellEnd"/>
-      <w:r>
-        <w:t>/main/java</w:t>
-      </w:r>
-    </w:p>
-    <w:p>
-      <w:pPr>
-        <w:pStyle w:val="ListParagraph"/>
-        <w:numPr>
-          <w:ilvl w:val="0"/>
-          <w:numId w:val="5"/>
-        </w:numPr>
-      </w:pPr>
-      <w:r>
-        <w:t xml:space="preserve">Package: </w:t>
-      </w:r>
-      <w:proofErr w:type="spellStart"/>
-      <w:r>
-        <w:t>com.dronebuzzers.soap.service</w:t>
-      </w:r>
-      <w:proofErr w:type="spellEnd"/>
-    </w:p>
-    <w:p>
-      <w:pPr>
-        <w:pStyle w:val="ListParagraph"/>
-        <w:numPr>
-          <w:ilvl w:val="0"/>
-          <w:numId w:val="5"/>
-        </w:numPr>
-      </w:pPr>
-      <w:r>
-        <w:t>Name</w:t>
-      </w:r>
-      <w:r>
-        <w:t xml:space="preserve">: </w:t>
-      </w:r>
-      <w:proofErr w:type="spellStart"/>
-      <w:r>
-        <w:t>PartEndpoint</w:t>
-      </w:r>
-      <w:proofErr w:type="spellEnd"/>
+        <w:rPr>
+          <w:rFonts w:asciiTheme="minorHAnsi" w:hAnsiTheme="minorHAnsi"/>
+        </w:rPr>
+      </w:pPr>
+      <w:r>
+        <w:rPr>
+          <w:rFonts w:asciiTheme="minorHAnsi" w:hAnsiTheme="minorHAnsi"/>
+        </w:rPr>
+        <w:t>W</w:t>
+      </w:r>
+      <w:r>
+        <w:rPr>
+          <w:rFonts w:asciiTheme="minorHAnsi" w:hAnsiTheme="minorHAnsi"/>
+        </w:rPr>
+        <w:t>eb service endpoint</w:t>
+      </w:r>
+    </w:p>
+    <w:p/>
+    <w:p>
+      <w:r>
+        <w:t xml:space="preserve">A SOAP web service has an endpoint. </w:t>
+      </w:r>
+      <w:r>
+        <w:t>It is a simple java class with some Spring Boot annotations.</w:t>
+      </w:r>
+    </w:p>
+    <w:p>
+      <w:r>
+        <w:t xml:space="preserve">Create a new </w:t>
+      </w:r>
+      <w:r>
+        <w:t>J</w:t>
+      </w:r>
+      <w:r>
+        <w:t>ava class by right-clicking the project, select New and then Class:</w:t>
+      </w:r>
     </w:p>
     <w:p>
       <w:r>
         <w:rPr>
           <w:noProof/>
         </w:rPr>
-        <w:lastRenderedPageBreak/>
         <w:drawing>
-          <wp:inline distT="0" distB="0" distL="0" distR="0" wp14:anchorId="182A6F48" wp14:editId="10D2823F">
-            <wp:extent cx="3236400" cy="3517200"/>
-            <wp:effectExtent l="0" t="0" r="2540" b="7620"/>
-            <wp:docPr id="56" name="Picture 56"/>
+          <wp:inline distT="0" distB="0" distL="0" distR="0" wp14:anchorId="7D1E7FF7" wp14:editId="6C17BE42">
+            <wp:extent cx="3492000" cy="1818000"/>
+            <wp:effectExtent l="0" t="0" r="0" b="0"/>
+            <wp:docPr id="55" name="Picture 55"/>
             <wp:cNvGraphicFramePr>
               <a:graphicFrameLocks xmlns:a="http://schemas.openxmlformats.org/drawingml/2006/main" noChangeAspect="1"/>
             </wp:cNvGraphicFramePr>
@@ -1663,7 +1598,7 @@
                   <pic:spPr>
                     <a:xfrm>
                       <a:off x="0" y="0"/>
-                      <a:ext cx="3236400" cy="3517200"/>
+                      <a:ext cx="3492000" cy="1818000"/>
                     </a:xfrm>
                     <a:prstGeom prst="rect">
                       <a:avLst/>
@@ -1678,51 +1613,82 @@
     </w:p>
     <w:p>
       <w:r>
-        <w:t>Click Finish</w:t>
-      </w:r>
-    </w:p>
-    <w:p>
-      <w:r>
-        <w:t>In the resulting file, copy the contents of the file:</w:t>
-      </w:r>
-    </w:p>
-    <w:p>
-      <w:pPr>
-        <w:rPr>
-          <w:rFonts w:ascii="Courier New" w:hAnsi="Courier New" w:cs="Courier New"/>
-          <w:sz w:val="18"/>
-        </w:rPr>
-      </w:pPr>
-      <w:r>
-        <w:rPr>
-          <w:rFonts w:ascii="Courier New" w:hAnsi="Courier New" w:cs="Courier New"/>
-          <w:sz w:val="18"/>
-        </w:rPr>
-        <w:t>&lt;workspace&gt;/SIGSpringBoot101/lab 7/input</w:t>
-      </w:r>
-      <w:r>
-        <w:rPr>
-          <w:rFonts w:ascii="Courier New" w:hAnsi="Courier New" w:cs="Courier New"/>
-          <w:sz w:val="18"/>
-        </w:rPr>
-        <w:t>/PartEndpoint.java</w:t>
-      </w:r>
-    </w:p>
-    <w:p>
-      <w:r>
-        <w:t>And examine the – annotations in – the code:</w:t>
-      </w:r>
+        <w:t>Complete like shown below:</w:t>
+      </w:r>
+    </w:p>
+    <w:p>
+      <w:pPr>
+        <w:pStyle w:val="ListParagraph"/>
+        <w:numPr>
+          <w:ilvl w:val="0"/>
+          <w:numId w:val="5"/>
+        </w:numPr>
+      </w:pPr>
+      <w:r>
+        <w:t xml:space="preserve">Source folder: </w:t>
+      </w:r>
+      <w:proofErr w:type="spellStart"/>
+      <w:r>
+        <w:t>dronebuzzers</w:t>
+      </w:r>
+      <w:proofErr w:type="spellEnd"/>
+      <w:r>
+        <w:t>-soap-service/</w:t>
+      </w:r>
+      <w:proofErr w:type="spellStart"/>
+      <w:r>
+        <w:t>src</w:t>
+      </w:r>
+      <w:proofErr w:type="spellEnd"/>
+      <w:r>
+        <w:t>/main/java</w:t>
+      </w:r>
+    </w:p>
+    <w:p>
+      <w:pPr>
+        <w:pStyle w:val="ListParagraph"/>
+        <w:numPr>
+          <w:ilvl w:val="0"/>
+          <w:numId w:val="5"/>
+        </w:numPr>
+      </w:pPr>
+      <w:r>
+        <w:t xml:space="preserve">Package: </w:t>
+      </w:r>
+      <w:proofErr w:type="spellStart"/>
+      <w:r>
+        <w:t>com.dronebuzzers.soap.service</w:t>
+      </w:r>
+      <w:proofErr w:type="spellEnd"/>
+    </w:p>
+    <w:p>
+      <w:pPr>
+        <w:pStyle w:val="ListParagraph"/>
+        <w:numPr>
+          <w:ilvl w:val="0"/>
+          <w:numId w:val="5"/>
+        </w:numPr>
+      </w:pPr>
+      <w:r>
+        <w:t xml:space="preserve">Name: </w:t>
+      </w:r>
+      <w:proofErr w:type="spellStart"/>
+      <w:r>
+        <w:t>PartEndpoint</w:t>
+      </w:r>
+      <w:proofErr w:type="spellEnd"/>
     </w:p>
     <w:p>
       <w:r>
         <w:rPr>
           <w:noProof/>
         </w:rPr>
+        <w:lastRenderedPageBreak/>
         <w:drawing>
-          <wp:inline distT="0" distB="0" distL="0" distR="0" wp14:anchorId="4EA0404C" wp14:editId="7E443DC1">
-            <wp:extent cx="5972810" cy="2735580"/>
-            <wp:effectExtent l="0" t="0" r="8890" b="7620"/>
-            <wp:docPr id="59" name="Picture 59"/>
+          <wp:inline distT="0" distB="0" distL="0" distR="0" wp14:anchorId="182A6F48" wp14:editId="10D2823F">
+            <wp:extent cx="3236400" cy="3517200"/>
+            <wp:effectExtent l="0" t="0" r="2540" b="7620"/>
+            <wp:docPr id="56" name="Picture 56"/>
             <wp:cNvGraphicFramePr>
               <a:graphicFrameLocks xmlns:a="http://schemas.openxmlformats.org/drawingml/2006/main" noChangeAspect="1"/>
             </wp:cNvGraphicFramePr>
@@ -1742,7 +1708,7 @@
                   <pic:spPr>
                     <a:xfrm>
                       <a:off x="0" y="0"/>
-                      <a:ext cx="5972810" cy="2735580"/>
+                      <a:ext cx="3236400" cy="3517200"/>
                     </a:xfrm>
                     <a:prstGeom prst="rect">
                       <a:avLst/>
@@ -1755,40 +1721,41 @@
         </w:drawing>
       </w:r>
     </w:p>
-    <w:p/>
-    <w:p>
-      <w:pPr>
-        <w:pStyle w:val="Heading1"/>
-        <w:numPr>
-          <w:ilvl w:val="0"/>
-          <w:numId w:val="1"/>
-        </w:numPr>
-        <w:rPr>
-          <w:rFonts w:asciiTheme="minorHAnsi" w:hAnsiTheme="minorHAnsi"/>
-        </w:rPr>
-      </w:pPr>
-      <w:r>
-        <w:rPr>
-          <w:rFonts w:asciiTheme="minorHAnsi" w:hAnsiTheme="minorHAnsi"/>
-        </w:rPr>
-        <w:t>W</w:t>
-      </w:r>
-      <w:r>
-        <w:rPr>
-          <w:rFonts w:asciiTheme="minorHAnsi" w:hAnsiTheme="minorHAnsi"/>
-        </w:rPr>
-        <w:t>eb service configuration</w:t>
-      </w:r>
-    </w:p>
-    <w:p/>
-    <w:p>
-      <w:r>
-        <w:t>The previous section defined what the web service is doing on its endpoint. Now, we configure the web service endpoint itself.</w:t>
-      </w:r>
-    </w:p>
-    <w:p>
-      <w:r>
-        <w:t>Create a new java class by right-clicking the project, select New and then Class:</w:t>
+    <w:p>
+      <w:r>
+        <w:t>Click Finish</w:t>
+      </w:r>
+    </w:p>
+    <w:p>
+      <w:r>
+        <w:t>In the resulting file, copy the contents of the file:</w:t>
+      </w:r>
+    </w:p>
+    <w:p>
+      <w:pPr>
+        <w:rPr>
+          <w:rFonts w:ascii="Courier New" w:hAnsi="Courier New" w:cs="Courier New"/>
+          <w:sz w:val="18"/>
+        </w:rPr>
+      </w:pPr>
+      <w:r>
+        <w:rPr>
+          <w:rFonts w:ascii="Courier New" w:hAnsi="Courier New" w:cs="Courier New"/>
+          <w:sz w:val="18"/>
+        </w:rPr>
+        <w:t>&lt;workspace&gt;/SIGSpringBoot101/lab 7/input</w:t>
+      </w:r>
+      <w:r>
+        <w:rPr>
+          <w:rFonts w:ascii="Courier New" w:hAnsi="Courier New" w:cs="Courier New"/>
+          <w:sz w:val="18"/>
+        </w:rPr>
+        <w:t>/PartEndpoint.java</w:t>
+      </w:r>
+    </w:p>
+    <w:p>
+      <w:r>
+        <w:t>And examine the – annotations in – the code:</w:t>
       </w:r>
     </w:p>
     <w:p>
@@ -1797,121 +1764,10 @@
           <w:noProof/>
         </w:rPr>
         <w:drawing>
-          <wp:inline distT="0" distB="0" distL="0" distR="0" wp14:anchorId="1319D1A8" wp14:editId="608CC530">
-            <wp:extent cx="3492000" cy="1818000"/>
-            <wp:effectExtent l="0" t="0" r="0" b="0"/>
-            <wp:docPr id="61" name="Picture 61"/>
-            <wp:cNvGraphicFramePr>
-              <a:graphicFrameLocks xmlns:a="http://schemas.openxmlformats.org/drawingml/2006/main" noChangeAspect="1"/>
-            </wp:cNvGraphicFramePr>
-            <a:graphic xmlns:a="http://schemas.openxmlformats.org/drawingml/2006/main">
-              <a:graphicData uri="http://schemas.openxmlformats.org/drawingml/2006/picture">
-                <pic:pic xmlns:pic="http://schemas.openxmlformats.org/drawingml/2006/picture">
-                  <pic:nvPicPr>
-                    <pic:cNvPr id="0" name=""/>
-                    <pic:cNvPicPr/>
-                  </pic:nvPicPr>
-                  <pic:blipFill>
-                    <a:blip r:embed="rId21"/>
-                    <a:stretch>
-                      <a:fillRect/>
-                    </a:stretch>
-                  </pic:blipFill>
-                  <pic:spPr>
-                    <a:xfrm>
-                      <a:off x="0" y="0"/>
-                      <a:ext cx="3492000" cy="1818000"/>
-                    </a:xfrm>
-                    <a:prstGeom prst="rect">
-                      <a:avLst/>
-                    </a:prstGeom>
-                  </pic:spPr>
-                </pic:pic>
-              </a:graphicData>
-            </a:graphic>
-          </wp:inline>
-        </w:drawing>
-      </w:r>
-    </w:p>
-    <w:p>
-      <w:r>
-        <w:t>Complete like shown below:</w:t>
-      </w:r>
-    </w:p>
-    <w:p>
-      <w:pPr>
-        <w:pStyle w:val="ListParagraph"/>
-        <w:numPr>
-          <w:ilvl w:val="0"/>
-          <w:numId w:val="5"/>
-        </w:numPr>
-      </w:pPr>
-      <w:r>
-        <w:t xml:space="preserve">Source folder: </w:t>
-      </w:r>
-      <w:proofErr w:type="spellStart"/>
-      <w:r>
-        <w:t>dronebuzzers</w:t>
-      </w:r>
-      <w:proofErr w:type="spellEnd"/>
-      <w:r>
-        <w:t>-soap-service/</w:t>
-      </w:r>
-      <w:proofErr w:type="spellStart"/>
-      <w:r>
-        <w:t>src</w:t>
-      </w:r>
-      <w:proofErr w:type="spellEnd"/>
-      <w:r>
-        <w:t>/main/java</w:t>
-      </w:r>
-    </w:p>
-    <w:p>
-      <w:pPr>
-        <w:pStyle w:val="ListParagraph"/>
-        <w:numPr>
-          <w:ilvl w:val="0"/>
-          <w:numId w:val="5"/>
-        </w:numPr>
-      </w:pPr>
-      <w:r>
-        <w:t xml:space="preserve">Package: </w:t>
-      </w:r>
-      <w:proofErr w:type="spellStart"/>
-      <w:r>
-        <w:t>com.dronebuzzers.soap.service</w:t>
-      </w:r>
-      <w:proofErr w:type="spellEnd"/>
-    </w:p>
-    <w:p>
-      <w:pPr>
-        <w:pStyle w:val="ListParagraph"/>
-        <w:numPr>
-          <w:ilvl w:val="0"/>
-          <w:numId w:val="5"/>
-        </w:numPr>
-      </w:pPr>
-      <w:r>
-        <w:t xml:space="preserve">Name: </w:t>
-      </w:r>
-      <w:proofErr w:type="spellStart"/>
-      <w:r>
-        <w:t>WebServiceConfig</w:t>
-      </w:r>
-      <w:proofErr w:type="spellEnd"/>
-    </w:p>
-    <w:p/>
-    <w:p>
-      <w:r>
-        <w:rPr>
-          <w:noProof/>
-        </w:rPr>
-        <w:lastRenderedPageBreak/>
-        <w:drawing>
-          <wp:inline distT="0" distB="0" distL="0" distR="0" wp14:anchorId="458A08A2" wp14:editId="5B7A01DF">
-            <wp:extent cx="3232800" cy="3513600"/>
-            <wp:effectExtent l="0" t="0" r="5715" b="0"/>
-            <wp:docPr id="62" name="Picture 62"/>
+          <wp:inline distT="0" distB="0" distL="0" distR="0" wp14:anchorId="4EA0404C" wp14:editId="7E443DC1">
+            <wp:extent cx="5972810" cy="2735580"/>
+            <wp:effectExtent l="0" t="0" r="8890" b="7620"/>
+            <wp:docPr id="59" name="Picture 59"/>
             <wp:cNvGraphicFramePr>
               <a:graphicFrameLocks xmlns:a="http://schemas.openxmlformats.org/drawingml/2006/main" noChangeAspect="1"/>
             </wp:cNvGraphicFramePr>
@@ -1931,7 +1787,7 @@
                   <pic:spPr>
                     <a:xfrm>
                       <a:off x="0" y="0"/>
-                      <a:ext cx="3232800" cy="3513600"/>
+                      <a:ext cx="5972810" cy="2735580"/>
                     </a:xfrm>
                     <a:prstGeom prst="rect">
                       <a:avLst/>
@@ -1944,43 +1800,152 @@
         </w:drawing>
       </w:r>
     </w:p>
-    <w:p>
-      <w:r>
-        <w:t>Click Finish</w:t>
-      </w:r>
-    </w:p>
-    <w:p>
-      <w:r>
-        <w:t>In the resulting file, copy the contents of the file:</w:t>
-      </w:r>
-    </w:p>
-    <w:p>
-      <w:pPr>
-        <w:rPr>
-          <w:rFonts w:ascii="Courier New" w:hAnsi="Courier New" w:cs="Courier New"/>
-          <w:sz w:val="18"/>
-        </w:rPr>
-      </w:pPr>
-      <w:r>
-        <w:rPr>
-          <w:rFonts w:ascii="Courier New" w:hAnsi="Courier New" w:cs="Courier New"/>
-          <w:sz w:val="18"/>
-        </w:rPr>
-        <w:t>&lt;workspace&gt;/SIGSpringBoot101/lab 7/input</w:t>
-      </w:r>
-      <w:r>
-        <w:rPr>
-          <w:rFonts w:ascii="Courier New" w:hAnsi="Courier New" w:cs="Courier New"/>
-          <w:sz w:val="18"/>
-        </w:rPr>
-        <w:t>/WebServiceConfig.java</w:t>
-      </w:r>
-    </w:p>
-    <w:p>
-      <w:r>
-        <w:t>And examine the annotations in the code:</w:t>
-      </w:r>
-    </w:p>
+    <w:p/>
+    <w:p>
+      <w:pPr>
+        <w:pStyle w:val="Heading1"/>
+        <w:numPr>
+          <w:ilvl w:val="0"/>
+          <w:numId w:val="1"/>
+        </w:numPr>
+        <w:rPr>
+          <w:rFonts w:asciiTheme="minorHAnsi" w:hAnsiTheme="minorHAnsi"/>
+        </w:rPr>
+      </w:pPr>
+      <w:r>
+        <w:rPr>
+          <w:rFonts w:asciiTheme="minorHAnsi" w:hAnsiTheme="minorHAnsi"/>
+        </w:rPr>
+        <w:t>W</w:t>
+      </w:r>
+      <w:r>
+        <w:rPr>
+          <w:rFonts w:asciiTheme="minorHAnsi" w:hAnsiTheme="minorHAnsi"/>
+        </w:rPr>
+        <w:t>eb service configuration</w:t>
+      </w:r>
+    </w:p>
+    <w:p/>
+    <w:p>
+      <w:r>
+        <w:t>The previous section defined what the web service is doing on its endpoint. Now, we configure the web service endpoint itself.</w:t>
+      </w:r>
+    </w:p>
+    <w:p>
+      <w:r>
+        <w:t>Create a new java class by right-clicking the project, select New and then Class:</w:t>
+      </w:r>
+    </w:p>
+    <w:p>
+      <w:r>
+        <w:rPr>
+          <w:noProof/>
+        </w:rPr>
+        <w:drawing>
+          <wp:inline distT="0" distB="0" distL="0" distR="0" wp14:anchorId="1319D1A8" wp14:editId="608CC530">
+            <wp:extent cx="3492000" cy="1818000"/>
+            <wp:effectExtent l="0" t="0" r="0" b="0"/>
+            <wp:docPr id="61" name="Picture 61"/>
+            <wp:cNvGraphicFramePr>
+              <a:graphicFrameLocks xmlns:a="http://schemas.openxmlformats.org/drawingml/2006/main" noChangeAspect="1"/>
+            </wp:cNvGraphicFramePr>
+            <a:graphic xmlns:a="http://schemas.openxmlformats.org/drawingml/2006/main">
+              <a:graphicData uri="http://schemas.openxmlformats.org/drawingml/2006/picture">
+                <pic:pic xmlns:pic="http://schemas.openxmlformats.org/drawingml/2006/picture">
+                  <pic:nvPicPr>
+                    <pic:cNvPr id="0" name=""/>
+                    <pic:cNvPicPr/>
+                  </pic:nvPicPr>
+                  <pic:blipFill>
+                    <a:blip r:embed="rId22"/>
+                    <a:stretch>
+                      <a:fillRect/>
+                    </a:stretch>
+                  </pic:blipFill>
+                  <pic:spPr>
+                    <a:xfrm>
+                      <a:off x="0" y="0"/>
+                      <a:ext cx="3492000" cy="1818000"/>
+                    </a:xfrm>
+                    <a:prstGeom prst="rect">
+                      <a:avLst/>
+                    </a:prstGeom>
+                  </pic:spPr>
+                </pic:pic>
+              </a:graphicData>
+            </a:graphic>
+          </wp:inline>
+        </w:drawing>
+      </w:r>
+    </w:p>
+    <w:p>
+      <w:r>
+        <w:t>Complete like shown below:</w:t>
+      </w:r>
+    </w:p>
+    <w:p>
+      <w:pPr>
+        <w:pStyle w:val="ListParagraph"/>
+        <w:numPr>
+          <w:ilvl w:val="0"/>
+          <w:numId w:val="5"/>
+        </w:numPr>
+      </w:pPr>
+      <w:r>
+        <w:t xml:space="preserve">Source folder: </w:t>
+      </w:r>
+      <w:proofErr w:type="spellStart"/>
+      <w:r>
+        <w:t>dronebuzzers</w:t>
+      </w:r>
+      <w:proofErr w:type="spellEnd"/>
+      <w:r>
+        <w:t>-soap-service/</w:t>
+      </w:r>
+      <w:proofErr w:type="spellStart"/>
+      <w:r>
+        <w:t>src</w:t>
+      </w:r>
+      <w:proofErr w:type="spellEnd"/>
+      <w:r>
+        <w:t>/main/java</w:t>
+      </w:r>
+    </w:p>
+    <w:p>
+      <w:pPr>
+        <w:pStyle w:val="ListParagraph"/>
+        <w:numPr>
+          <w:ilvl w:val="0"/>
+          <w:numId w:val="5"/>
+        </w:numPr>
+      </w:pPr>
+      <w:r>
+        <w:t xml:space="preserve">Package: </w:t>
+      </w:r>
+      <w:proofErr w:type="spellStart"/>
+      <w:r>
+        <w:t>com.dronebuzzers.soap.service</w:t>
+      </w:r>
+      <w:proofErr w:type="spellEnd"/>
+    </w:p>
+    <w:p>
+      <w:pPr>
+        <w:pStyle w:val="ListParagraph"/>
+        <w:numPr>
+          <w:ilvl w:val="0"/>
+          <w:numId w:val="5"/>
+        </w:numPr>
+      </w:pPr>
+      <w:r>
+        <w:t xml:space="preserve">Name: </w:t>
+      </w:r>
+      <w:proofErr w:type="spellStart"/>
+      <w:r>
+        <w:t>WebServiceConfig</w:t>
+      </w:r>
+      <w:proofErr w:type="spellEnd"/>
+    </w:p>
+    <w:p/>
     <w:p>
       <w:r>
         <w:rPr>
@@ -1988,10 +1953,10 @@
         </w:rPr>
         <w:lastRenderedPageBreak/>
         <w:drawing>
-          <wp:inline distT="0" distB="0" distL="0" distR="0" wp14:anchorId="76892AEC" wp14:editId="249361D2">
-            <wp:extent cx="5061600" cy="3240000"/>
+          <wp:inline distT="0" distB="0" distL="0" distR="0" wp14:anchorId="458A08A2" wp14:editId="5B7A01DF">
+            <wp:extent cx="3232800" cy="3513600"/>
             <wp:effectExtent l="0" t="0" r="5715" b="0"/>
-            <wp:docPr id="67" name="Picture 67"/>
+            <wp:docPr id="62" name="Picture 62"/>
             <wp:cNvGraphicFramePr>
               <a:graphicFrameLocks xmlns:a="http://schemas.openxmlformats.org/drawingml/2006/main" noChangeAspect="1"/>
             </wp:cNvGraphicFramePr>
@@ -2011,7 +1976,7 @@
                   <pic:spPr>
                     <a:xfrm>
                       <a:off x="0" y="0"/>
-                      <a:ext cx="5061600" cy="3240000"/>
+                      <a:ext cx="3232800" cy="3513600"/>
                     </a:xfrm>
                     <a:prstGeom prst="rect">
                       <a:avLst/>
@@ -2024,34 +1989,41 @@
         </w:drawing>
       </w:r>
     </w:p>
-    <w:p/>
-    <w:p>
-      <w:pPr>
-        <w:pStyle w:val="Heading1"/>
-        <w:numPr>
-          <w:ilvl w:val="0"/>
-          <w:numId w:val="1"/>
-        </w:numPr>
-        <w:rPr>
-          <w:rFonts w:asciiTheme="minorHAnsi" w:hAnsiTheme="minorHAnsi"/>
-        </w:rPr>
-      </w:pPr>
-      <w:r>
-        <w:rPr>
-          <w:rFonts w:asciiTheme="minorHAnsi" w:hAnsiTheme="minorHAnsi"/>
-        </w:rPr>
-        <w:t>Runnable application</w:t>
-      </w:r>
-    </w:p>
-    <w:p/>
-    <w:p>
-      <w:r>
-        <w:t>In order to turn this project into a runnable application, create the class Application.</w:t>
-      </w:r>
-    </w:p>
-    <w:p>
-      <w:r>
-        <w:t>Create a new java class by right-clicking the project, select New and then Class:</w:t>
+    <w:p>
+      <w:r>
+        <w:t>Click Finish</w:t>
+      </w:r>
+    </w:p>
+    <w:p>
+      <w:r>
+        <w:t>In the resulting file, copy the contents of the file:</w:t>
+      </w:r>
+    </w:p>
+    <w:p>
+      <w:pPr>
+        <w:rPr>
+          <w:rFonts w:ascii="Courier New" w:hAnsi="Courier New" w:cs="Courier New"/>
+          <w:sz w:val="18"/>
+        </w:rPr>
+      </w:pPr>
+      <w:r>
+        <w:rPr>
+          <w:rFonts w:ascii="Courier New" w:hAnsi="Courier New" w:cs="Courier New"/>
+          <w:sz w:val="18"/>
+        </w:rPr>
+        <w:t>&lt;workspace&gt;/SIGSpringBoot101/lab 7/input</w:t>
+      </w:r>
+      <w:r>
+        <w:rPr>
+          <w:rFonts w:ascii="Courier New" w:hAnsi="Courier New" w:cs="Courier New"/>
+          <w:sz w:val="18"/>
+        </w:rPr>
+        <w:t>/WebServiceConfig.java</w:t>
+      </w:r>
+    </w:p>
+    <w:p>
+      <w:r>
+        <w:t>And examine the annotations in the code:</w:t>
       </w:r>
     </w:p>
     <w:p>
@@ -2059,126 +2031,12 @@
         <w:rPr>
           <w:noProof/>
         </w:rPr>
+        <w:lastRenderedPageBreak/>
         <w:drawing>
-          <wp:inline distT="0" distB="0" distL="0" distR="0" wp14:anchorId="238C601B" wp14:editId="5B4FBC6E">
-            <wp:extent cx="3492000" cy="1818000"/>
-            <wp:effectExtent l="0" t="0" r="0" b="0"/>
-            <wp:docPr id="68" name="Picture 68"/>
-            <wp:cNvGraphicFramePr>
-              <a:graphicFrameLocks xmlns:a="http://schemas.openxmlformats.org/drawingml/2006/main" noChangeAspect="1"/>
-            </wp:cNvGraphicFramePr>
-            <a:graphic xmlns:a="http://schemas.openxmlformats.org/drawingml/2006/main">
-              <a:graphicData uri="http://schemas.openxmlformats.org/drawingml/2006/picture">
-                <pic:pic xmlns:pic="http://schemas.openxmlformats.org/drawingml/2006/picture">
-                  <pic:nvPicPr>
-                    <pic:cNvPr id="0" name=""/>
-                    <pic:cNvPicPr/>
-                  </pic:nvPicPr>
-                  <pic:blipFill>
-                    <a:blip r:embed="rId21"/>
-                    <a:stretch>
-                      <a:fillRect/>
-                    </a:stretch>
-                  </pic:blipFill>
-                  <pic:spPr>
-                    <a:xfrm>
-                      <a:off x="0" y="0"/>
-                      <a:ext cx="3492000" cy="1818000"/>
-                    </a:xfrm>
-                    <a:prstGeom prst="rect">
-                      <a:avLst/>
-                    </a:prstGeom>
-                  </pic:spPr>
-                </pic:pic>
-              </a:graphicData>
-            </a:graphic>
-          </wp:inline>
-        </w:drawing>
-      </w:r>
-    </w:p>
-    <w:p>
-      <w:pPr>
-        <w:keepNext/>
-      </w:pPr>
-      <w:r>
-        <w:lastRenderedPageBreak/>
-        <w:t>Complete like shown below:</w:t>
-      </w:r>
-    </w:p>
-    <w:p>
-      <w:pPr>
-        <w:pStyle w:val="ListParagraph"/>
-        <w:keepNext/>
-        <w:numPr>
-          <w:ilvl w:val="0"/>
-          <w:numId w:val="5"/>
-        </w:numPr>
-      </w:pPr>
-      <w:r>
-        <w:t xml:space="preserve">Source folder: </w:t>
-      </w:r>
-      <w:proofErr w:type="spellStart"/>
-      <w:r>
-        <w:t>dronebuzzers</w:t>
-      </w:r>
-      <w:proofErr w:type="spellEnd"/>
-      <w:r>
-        <w:t>-soap-service/</w:t>
-      </w:r>
-      <w:proofErr w:type="spellStart"/>
-      <w:r>
-        <w:t>src</w:t>
-      </w:r>
-      <w:proofErr w:type="spellEnd"/>
-      <w:r>
-        <w:t>/main/java</w:t>
-      </w:r>
-    </w:p>
-    <w:p>
-      <w:pPr>
-        <w:pStyle w:val="ListParagraph"/>
-        <w:keepNext/>
-        <w:numPr>
-          <w:ilvl w:val="0"/>
-          <w:numId w:val="5"/>
-        </w:numPr>
-      </w:pPr>
-      <w:r>
-        <w:t xml:space="preserve">Package: </w:t>
-      </w:r>
-      <w:proofErr w:type="spellStart"/>
-      <w:r>
-        <w:t>com.dronebuzzers.soap.service</w:t>
-      </w:r>
-      <w:proofErr w:type="spellEnd"/>
-    </w:p>
-    <w:p>
-      <w:pPr>
-        <w:pStyle w:val="ListParagraph"/>
-        <w:keepNext/>
-        <w:numPr>
-          <w:ilvl w:val="0"/>
-          <w:numId w:val="5"/>
-        </w:numPr>
-      </w:pPr>
-      <w:r>
-        <w:t xml:space="preserve">Name: </w:t>
-      </w:r>
-      <w:r>
-        <w:t>Application</w:t>
-      </w:r>
-    </w:p>
-    <w:p>
-      <w:bookmarkStart w:id="0" w:name="_GoBack"/>
-      <w:r>
-        <w:rPr>
-          <w:noProof/>
-        </w:rPr>
-        <w:drawing>
-          <wp:inline distT="0" distB="0" distL="0" distR="0" wp14:anchorId="175DB970" wp14:editId="019FCD57">
-            <wp:extent cx="3243600" cy="3528000"/>
-            <wp:effectExtent l="0" t="0" r="0" b="0"/>
-            <wp:docPr id="63" name="Picture 63"/>
+          <wp:inline distT="0" distB="0" distL="0" distR="0" wp14:anchorId="11BF1F3B" wp14:editId="6C1DE330">
+            <wp:extent cx="5061600" cy="3240000"/>
+            <wp:effectExtent l="0" t="0" r="5715" b="0"/>
+            <wp:docPr id="67" name="Picture 67"/>
             <wp:cNvGraphicFramePr>
               <a:graphicFrameLocks xmlns:a="http://schemas.openxmlformats.org/drawingml/2006/main" noChangeAspect="1"/>
             </wp:cNvGraphicFramePr>
@@ -2198,7 +2056,7 @@
                   <pic:spPr>
                     <a:xfrm>
                       <a:off x="0" y="0"/>
-                      <a:ext cx="3243600" cy="3528000"/>
+                      <a:ext cx="5061600" cy="3240000"/>
                     </a:xfrm>
                     <a:prstGeom prst="rect">
                       <a:avLst/>
@@ -2210,38 +2068,35 @@
           </wp:inline>
         </w:drawing>
       </w:r>
-      <w:bookmarkEnd w:id="0"/>
-    </w:p>
-    <w:p>
-      <w:r>
-        <w:t>In the resulting file, copy the contents of the file:</w:t>
-      </w:r>
-    </w:p>
-    <w:p>
-      <w:pPr>
-        <w:rPr>
-          <w:rFonts w:ascii="Courier New" w:hAnsi="Courier New" w:cs="Courier New"/>
-          <w:sz w:val="18"/>
-        </w:rPr>
-      </w:pPr>
-      <w:r>
-        <w:rPr>
-          <w:rFonts w:ascii="Courier New" w:hAnsi="Courier New" w:cs="Courier New"/>
-          <w:sz w:val="18"/>
-        </w:rPr>
-        <w:t>&lt;workspace&gt;/SIGSpringBoot101/lab 7/input</w:t>
-      </w:r>
-      <w:r>
-        <w:rPr>
-          <w:rFonts w:ascii="Courier New" w:hAnsi="Courier New" w:cs="Courier New"/>
-          <w:sz w:val="18"/>
-        </w:rPr>
-        <w:t>/Application.java</w:t>
-      </w:r>
-    </w:p>
-    <w:p>
-      <w:r>
-        <w:t>And examine the annotations in the code:</w:t>
+    </w:p>
+    <w:p/>
+    <w:p>
+      <w:pPr>
+        <w:pStyle w:val="Heading1"/>
+        <w:numPr>
+          <w:ilvl w:val="0"/>
+          <w:numId w:val="1"/>
+        </w:numPr>
+        <w:rPr>
+          <w:rFonts w:asciiTheme="minorHAnsi" w:hAnsiTheme="minorHAnsi"/>
+        </w:rPr>
+      </w:pPr>
+      <w:r>
+        <w:rPr>
+          <w:rFonts w:asciiTheme="minorHAnsi" w:hAnsiTheme="minorHAnsi"/>
+        </w:rPr>
+        <w:t>Runnable application</w:t>
+      </w:r>
+    </w:p>
+    <w:p/>
+    <w:p>
+      <w:r>
+        <w:t>In order to turn this project into a runnable application, create the class Application.</w:t>
+      </w:r>
+    </w:p>
+    <w:p>
+      <w:r>
+        <w:t>Create a new java class by right-clicking the project, select New and then Class:</w:t>
       </w:r>
     </w:p>
     <w:p>
@@ -2250,10 +2105,121 @@
           <w:noProof/>
         </w:rPr>
         <w:drawing>
-          <wp:inline distT="0" distB="0" distL="0" distR="0" wp14:anchorId="17732842" wp14:editId="09C30952">
-            <wp:extent cx="5004000" cy="1656000"/>
-            <wp:effectExtent l="0" t="0" r="6350" b="1905"/>
-            <wp:docPr id="69" name="Picture 69"/>
+          <wp:inline distT="0" distB="0" distL="0" distR="0" wp14:anchorId="238C601B" wp14:editId="5B4FBC6E">
+            <wp:extent cx="3492000" cy="1818000"/>
+            <wp:effectExtent l="0" t="0" r="0" b="0"/>
+            <wp:docPr id="68" name="Picture 68"/>
+            <wp:cNvGraphicFramePr>
+              <a:graphicFrameLocks xmlns:a="http://schemas.openxmlformats.org/drawingml/2006/main" noChangeAspect="1"/>
+            </wp:cNvGraphicFramePr>
+            <a:graphic xmlns:a="http://schemas.openxmlformats.org/drawingml/2006/main">
+              <a:graphicData uri="http://schemas.openxmlformats.org/drawingml/2006/picture">
+                <pic:pic xmlns:pic="http://schemas.openxmlformats.org/drawingml/2006/picture">
+                  <pic:nvPicPr>
+                    <pic:cNvPr id="0" name=""/>
+                    <pic:cNvPicPr/>
+                  </pic:nvPicPr>
+                  <pic:blipFill>
+                    <a:blip r:embed="rId22"/>
+                    <a:stretch>
+                      <a:fillRect/>
+                    </a:stretch>
+                  </pic:blipFill>
+                  <pic:spPr>
+                    <a:xfrm>
+                      <a:off x="0" y="0"/>
+                      <a:ext cx="3492000" cy="1818000"/>
+                    </a:xfrm>
+                    <a:prstGeom prst="rect">
+                      <a:avLst/>
+                    </a:prstGeom>
+                  </pic:spPr>
+                </pic:pic>
+              </a:graphicData>
+            </a:graphic>
+          </wp:inline>
+        </w:drawing>
+      </w:r>
+    </w:p>
+    <w:p>
+      <w:pPr>
+        <w:keepNext/>
+      </w:pPr>
+      <w:r>
+        <w:lastRenderedPageBreak/>
+        <w:t>Complete like shown below:</w:t>
+      </w:r>
+    </w:p>
+    <w:p>
+      <w:pPr>
+        <w:pStyle w:val="ListParagraph"/>
+        <w:keepNext/>
+        <w:numPr>
+          <w:ilvl w:val="0"/>
+          <w:numId w:val="5"/>
+        </w:numPr>
+      </w:pPr>
+      <w:r>
+        <w:t xml:space="preserve">Source folder: </w:t>
+      </w:r>
+      <w:proofErr w:type="spellStart"/>
+      <w:r>
+        <w:t>dronebuzzers</w:t>
+      </w:r>
+      <w:proofErr w:type="spellEnd"/>
+      <w:r>
+        <w:t>-soap-service/</w:t>
+      </w:r>
+      <w:proofErr w:type="spellStart"/>
+      <w:r>
+        <w:t>src</w:t>
+      </w:r>
+      <w:proofErr w:type="spellEnd"/>
+      <w:r>
+        <w:t>/main/java</w:t>
+      </w:r>
+    </w:p>
+    <w:p>
+      <w:pPr>
+        <w:pStyle w:val="ListParagraph"/>
+        <w:keepNext/>
+        <w:numPr>
+          <w:ilvl w:val="0"/>
+          <w:numId w:val="5"/>
+        </w:numPr>
+      </w:pPr>
+      <w:r>
+        <w:t xml:space="preserve">Package: </w:t>
+      </w:r>
+      <w:proofErr w:type="spellStart"/>
+      <w:r>
+        <w:t>com.dronebuzzers.soap.service</w:t>
+      </w:r>
+      <w:proofErr w:type="spellEnd"/>
+    </w:p>
+    <w:p>
+      <w:pPr>
+        <w:pStyle w:val="ListParagraph"/>
+        <w:keepNext/>
+        <w:numPr>
+          <w:ilvl w:val="0"/>
+          <w:numId w:val="5"/>
+        </w:numPr>
+      </w:pPr>
+      <w:r>
+        <w:t>Name: Application</w:t>
+      </w:r>
+    </w:p>
+    <w:p>
+      <w:r>
+        <w:rPr>
+          <w:noProof/>
+        </w:rPr>
+        <w:drawing>
+          <wp:inline distT="0" distB="0" distL="0" distR="0" wp14:anchorId="175DB970" wp14:editId="019FCD57">
+            <wp:extent cx="3243600" cy="3528000"/>
+            <wp:effectExtent l="0" t="0" r="0" b="0"/>
+            <wp:docPr id="63" name="Picture 63"/>
             <wp:cNvGraphicFramePr>
               <a:graphicFrameLocks xmlns:a="http://schemas.openxmlformats.org/drawingml/2006/main" noChangeAspect="1"/>
             </wp:cNvGraphicFramePr>
@@ -2273,7 +2239,7 @@
                   <pic:spPr>
                     <a:xfrm>
                       <a:off x="0" y="0"/>
-                      <a:ext cx="5004000" cy="1656000"/>
+                      <a:ext cx="3243600" cy="3528000"/>
                     </a:xfrm>
                     <a:prstGeom prst="rect">
                       <a:avLst/>
@@ -2288,63 +2254,34 @@
     </w:p>
     <w:p>
       <w:r>
-        <w:t>After saving all files in Eclipse, the implementation of the Soap web service is finished.</w:t>
-      </w:r>
-    </w:p>
-    <w:p/>
-    <w:p>
-      <w:pPr>
-        <w:pStyle w:val="Heading1"/>
-        <w:numPr>
-          <w:ilvl w:val="0"/>
-          <w:numId w:val="1"/>
-        </w:numPr>
-        <w:rPr>
-          <w:rFonts w:asciiTheme="minorHAnsi" w:hAnsiTheme="minorHAnsi"/>
-        </w:rPr>
-      </w:pPr>
-      <w:r>
-        <w:rPr>
-          <w:rFonts w:asciiTheme="minorHAnsi" w:hAnsiTheme="minorHAnsi"/>
-        </w:rPr>
-        <w:t xml:space="preserve">Run and </w:t>
-      </w:r>
-      <w:r>
-        <w:rPr>
-          <w:rFonts w:asciiTheme="minorHAnsi" w:hAnsiTheme="minorHAnsi"/>
-        </w:rPr>
-        <w:t>Test</w:t>
-      </w:r>
-      <w:r>
-        <w:rPr>
-          <w:rFonts w:asciiTheme="minorHAnsi" w:hAnsiTheme="minorHAnsi"/>
-        </w:rPr>
-        <w:t xml:space="preserve"> the Soap web service</w:t>
-      </w:r>
-    </w:p>
-    <w:p/>
-    <w:p>
-      <w:r>
-        <w:t xml:space="preserve">Let’s start the web service from the command line, using </w:t>
-      </w:r>
-      <w:proofErr w:type="spellStart"/>
-      <w:r>
+        <w:t>In the resulting file, copy the contents of the file:</w:t>
+      </w:r>
+    </w:p>
+    <w:p>
+      <w:pPr>
         <w:rPr>
           <w:rFonts w:ascii="Courier New" w:hAnsi="Courier New" w:cs="Courier New"/>
           <w:sz w:val="18"/>
         </w:rPr>
-        <w:t>mvn</w:t>
-      </w:r>
-      <w:proofErr w:type="spellEnd"/>
+      </w:pPr>
       <w:r>
         <w:rPr>
           <w:rFonts w:ascii="Courier New" w:hAnsi="Courier New" w:cs="Courier New"/>
           <w:sz w:val="18"/>
         </w:rPr>
-        <w:t xml:space="preserve"> clean package</w:t>
-      </w:r>
-      <w:r>
-        <w:t>:</w:t>
+        <w:t>&lt;workspace&gt;/SIGSpringBoot101/lab 7/input</w:t>
+      </w:r>
+      <w:r>
+        <w:rPr>
+          <w:rFonts w:ascii="Courier New" w:hAnsi="Courier New" w:cs="Courier New"/>
+          <w:sz w:val="18"/>
+        </w:rPr>
+        <w:t>/Application.java</w:t>
+      </w:r>
+    </w:p>
+    <w:p>
+      <w:r>
+        <w:t>And examine the annotations in the code:</w:t>
       </w:r>
     </w:p>
     <w:p>
@@ -2353,10 +2290,10 @@
           <w:noProof/>
         </w:rPr>
         <w:drawing>
-          <wp:inline distT="0" distB="0" distL="0" distR="0" wp14:anchorId="7407B69D" wp14:editId="775A46DE">
-            <wp:extent cx="5886000" cy="3592800"/>
-            <wp:effectExtent l="0" t="0" r="635" b="8255"/>
-            <wp:docPr id="71" name="Picture 71"/>
+          <wp:inline distT="0" distB="0" distL="0" distR="0" wp14:anchorId="17732842" wp14:editId="09C30952">
+            <wp:extent cx="5004000" cy="1656000"/>
+            <wp:effectExtent l="0" t="0" r="6350" b="1905"/>
+            <wp:docPr id="69" name="Picture 69"/>
             <wp:cNvGraphicFramePr>
               <a:graphicFrameLocks xmlns:a="http://schemas.openxmlformats.org/drawingml/2006/main" noChangeAspect="1"/>
             </wp:cNvGraphicFramePr>
@@ -2376,7 +2313,7 @@
                   <pic:spPr>
                     <a:xfrm>
                       <a:off x="0" y="0"/>
-                      <a:ext cx="5886000" cy="3592800"/>
+                      <a:ext cx="5004000" cy="1656000"/>
                     </a:xfrm>
                     <a:prstGeom prst="rect">
                       <a:avLst/>
@@ -2391,16 +2328,83 @@
     </w:p>
     <w:p>
       <w:r>
-        <w:t>Next, the web service can be started with the command:</w:t>
-      </w:r>
-    </w:p>
-    <w:p>
+        <w:t>After saving all files in Eclipse</w:t>
+      </w:r>
+      <w:r>
+        <w:t xml:space="preserve"> STS</w:t>
+      </w:r>
+      <w:r>
+        <w:t>, the implementation of the S</w:t>
+      </w:r>
+      <w:r>
+        <w:t>OAP</w:t>
+      </w:r>
+      <w:r>
+        <w:t xml:space="preserve"> web service is finished.</w:t>
+      </w:r>
+    </w:p>
+    <w:p/>
+    <w:p>
+      <w:pPr>
+        <w:pStyle w:val="Heading1"/>
+        <w:numPr>
+          <w:ilvl w:val="0"/>
+          <w:numId w:val="1"/>
+        </w:numPr>
+        <w:rPr>
+          <w:rFonts w:asciiTheme="minorHAnsi" w:hAnsiTheme="minorHAnsi"/>
+        </w:rPr>
+      </w:pPr>
+      <w:r>
+        <w:rPr>
+          <w:rFonts w:asciiTheme="minorHAnsi" w:hAnsiTheme="minorHAnsi"/>
+        </w:rPr>
+        <w:t xml:space="preserve">Run and </w:t>
+      </w:r>
+      <w:r>
+        <w:rPr>
+          <w:rFonts w:asciiTheme="minorHAnsi" w:hAnsiTheme="minorHAnsi"/>
+        </w:rPr>
+        <w:t>Test</w:t>
+      </w:r>
+      <w:r>
+        <w:rPr>
+          <w:rFonts w:asciiTheme="minorHAnsi" w:hAnsiTheme="minorHAnsi"/>
+        </w:rPr>
+        <w:t xml:space="preserve"> the Soap web service</w:t>
+      </w:r>
+    </w:p>
+    <w:p/>
+    <w:p>
+      <w:r>
+        <w:t xml:space="preserve">Let’s start the web service from the command line, using </w:t>
+      </w:r>
+      <w:proofErr w:type="spellStart"/>
       <w:r>
         <w:rPr>
           <w:rFonts w:ascii="Courier New" w:hAnsi="Courier New" w:cs="Courier New"/>
           <w:sz w:val="18"/>
         </w:rPr>
-        <w:t>java -jar target/dronebuzzers-soap-service-0.0.1-SNAPSHOT.jar</w:t>
+        <w:t>mvn</w:t>
+      </w:r>
+      <w:proofErr w:type="spellEnd"/>
+      <w:r>
+        <w:rPr>
+          <w:rFonts w:ascii="Courier New" w:hAnsi="Courier New" w:cs="Courier New"/>
+          <w:sz w:val="18"/>
+        </w:rPr>
+        <w:t xml:space="preserve"> clean package</w:t>
+      </w:r>
+      <w:r>
+        <w:rPr>
+          <w:rStyle w:val="FootnoteReference"/>
+          <w:rFonts w:ascii="Courier New" w:hAnsi="Courier New" w:cs="Courier New"/>
+          <w:sz w:val="18"/>
+        </w:rPr>
+        <w:footnoteReference w:id="1"/>
+      </w:r>
+      <w:r>
+        <w:t>:</w:t>
       </w:r>
     </w:p>
     <w:p>
@@ -2408,12 +2412,11 @@
         <w:rPr>
           <w:noProof/>
         </w:rPr>
-        <w:lastRenderedPageBreak/>
         <w:drawing>
-          <wp:inline distT="0" distB="0" distL="0" distR="0" wp14:anchorId="76E17234" wp14:editId="7EAFC697">
-            <wp:extent cx="5972810" cy="2896870"/>
-            <wp:effectExtent l="0" t="0" r="8890" b="0"/>
-            <wp:docPr id="72" name="Picture 72"/>
+          <wp:inline distT="0" distB="0" distL="0" distR="0" wp14:anchorId="7407B69D" wp14:editId="775A46DE">
+            <wp:extent cx="5886000" cy="3592800"/>
+            <wp:effectExtent l="0" t="0" r="635" b="8255"/>
+            <wp:docPr id="71" name="Picture 71"/>
             <wp:cNvGraphicFramePr>
               <a:graphicFrameLocks xmlns:a="http://schemas.openxmlformats.org/drawingml/2006/main" noChangeAspect="1"/>
             </wp:cNvGraphicFramePr>
@@ -2433,6 +2436,63 @@
                   <pic:spPr>
                     <a:xfrm>
                       <a:off x="0" y="0"/>
+                      <a:ext cx="5886000" cy="3592800"/>
+                    </a:xfrm>
+                    <a:prstGeom prst="rect">
+                      <a:avLst/>
+                    </a:prstGeom>
+                  </pic:spPr>
+                </pic:pic>
+              </a:graphicData>
+            </a:graphic>
+          </wp:inline>
+        </w:drawing>
+      </w:r>
+    </w:p>
+    <w:p>
+      <w:r>
+        <w:t>Next, the web service can be started with the command:</w:t>
+      </w:r>
+    </w:p>
+    <w:p>
+      <w:r>
+        <w:rPr>
+          <w:rFonts w:ascii="Courier New" w:hAnsi="Courier New" w:cs="Courier New"/>
+          <w:sz w:val="18"/>
+        </w:rPr>
+        <w:t>java -jar target/dronebuzzers-soap-service-0.0.1-SNAPSHOT.jar</w:t>
+      </w:r>
+    </w:p>
+    <w:p>
+      <w:r>
+        <w:rPr>
+          <w:noProof/>
+        </w:rPr>
+        <w:lastRenderedPageBreak/>
+        <w:drawing>
+          <wp:inline distT="0" distB="0" distL="0" distR="0" wp14:anchorId="76E17234" wp14:editId="7EAFC697">
+            <wp:extent cx="5972810" cy="2896870"/>
+            <wp:effectExtent l="0" t="0" r="8890" b="0"/>
+            <wp:docPr id="72" name="Picture 72"/>
+            <wp:cNvGraphicFramePr>
+              <a:graphicFrameLocks xmlns:a="http://schemas.openxmlformats.org/drawingml/2006/main" noChangeAspect="1"/>
+            </wp:cNvGraphicFramePr>
+            <a:graphic xmlns:a="http://schemas.openxmlformats.org/drawingml/2006/main">
+              <a:graphicData uri="http://schemas.openxmlformats.org/drawingml/2006/picture">
+                <pic:pic xmlns:pic="http://schemas.openxmlformats.org/drawingml/2006/picture">
+                  <pic:nvPicPr>
+                    <pic:cNvPr id="0" name=""/>
+                    <pic:cNvPicPr/>
+                  </pic:nvPicPr>
+                  <pic:blipFill>
+                    <a:blip r:embed="rId30"/>
+                    <a:stretch>
+                      <a:fillRect/>
+                    </a:stretch>
+                  </pic:blipFill>
+                  <pic:spPr>
+                    <a:xfrm>
+                      <a:off x="0" y="0"/>
                       <a:ext cx="5972810" cy="2896870"/>
                     </a:xfrm>
                     <a:prstGeom prst="rect">
@@ -2453,7 +2513,7 @@
       </w:r>
     </w:p>
     <w:p>
-      <w:hyperlink r:id="rId30" w:history="1">
+      <w:hyperlink r:id="rId31" w:history="1">
         <w:r>
           <w:rPr>
             <w:rStyle w:val="Hyperlink"/>
@@ -2494,100 +2554,6 @@
             <wp:extent cx="396274" cy="411516"/>
             <wp:effectExtent l="0" t="0" r="3810" b="7620"/>
             <wp:docPr id="73" name="Picture 73"/>
-            <wp:cNvGraphicFramePr>
-              <a:graphicFrameLocks xmlns:a="http://schemas.openxmlformats.org/drawingml/2006/main" noChangeAspect="1"/>
-            </wp:cNvGraphicFramePr>
-            <a:graphic xmlns:a="http://schemas.openxmlformats.org/drawingml/2006/main">
-              <a:graphicData uri="http://schemas.openxmlformats.org/drawingml/2006/picture">
-                <pic:pic xmlns:pic="http://schemas.openxmlformats.org/drawingml/2006/picture">
-                  <pic:nvPicPr>
-                    <pic:cNvPr id="0" name=""/>
-                    <pic:cNvPicPr/>
-                  </pic:nvPicPr>
-                  <pic:blipFill>
-                    <a:blip r:embed="rId31"/>
-                    <a:stretch>
-                      <a:fillRect/>
-                    </a:stretch>
-                  </pic:blipFill>
-                  <pic:spPr>
-                    <a:xfrm>
-                      <a:off x="0" y="0"/>
-                      <a:ext cx="396274" cy="411516"/>
-                    </a:xfrm>
-                    <a:prstGeom prst="rect">
-                      <a:avLst/>
-                    </a:prstGeom>
-                  </pic:spPr>
-                </pic:pic>
-              </a:graphicData>
-            </a:graphic>
-          </wp:inline>
-        </w:drawing>
-      </w:r>
-    </w:p>
-    <w:p>
-      <w:proofErr w:type="spellStart"/>
-      <w:r>
-        <w:t>SoapUI</w:t>
-      </w:r>
-      <w:proofErr w:type="spellEnd"/>
-      <w:r>
-        <w:t xml:space="preserve"> will start. Next, import the sample project:</w:t>
-      </w:r>
-    </w:p>
-    <w:p>
-      <w:pPr>
-        <w:rPr>
-          <w:rFonts w:ascii="Courier New" w:hAnsi="Courier New" w:cs="Courier New"/>
-          <w:sz w:val="18"/>
-        </w:rPr>
-      </w:pPr>
-      <w:r>
-        <w:rPr>
-          <w:rFonts w:ascii="Courier New" w:hAnsi="Courier New" w:cs="Courier New"/>
-          <w:sz w:val="18"/>
-        </w:rPr>
-        <w:t>&lt;workspace&gt;/SIGSpringBoot101/lab 7/input</w:t>
-      </w:r>
-      <w:r>
-        <w:rPr>
-          <w:rFonts w:ascii="Courier New" w:hAnsi="Courier New" w:cs="Courier New"/>
-          <w:sz w:val="18"/>
-        </w:rPr>
-        <w:t>/</w:t>
-      </w:r>
-      <w:r>
-        <w:rPr>
-          <w:rFonts w:ascii="Courier New" w:hAnsi="Courier New" w:cs="Courier New"/>
-          <w:sz w:val="18"/>
-        </w:rPr>
-        <w:t>DroneBuzzers-SOAP-parts-soapui-project.xml</w:t>
-      </w:r>
-    </w:p>
-    <w:p>
-      <w:r>
-        <w:t xml:space="preserve">In </w:t>
-      </w:r>
-      <w:proofErr w:type="spellStart"/>
-      <w:r>
-        <w:t>SoapUI</w:t>
-      </w:r>
-      <w:proofErr w:type="spellEnd"/>
-      <w:r>
-        <w:t>, click File – Import Project:</w:t>
-      </w:r>
-    </w:p>
-    <w:p>
-      <w:r>
-        <w:rPr>
-          <w:noProof/>
-        </w:rPr>
-        <w:drawing>
-          <wp:inline distT="0" distB="0" distL="0" distR="0" wp14:anchorId="607D8DD5" wp14:editId="47BEEAF2">
-            <wp:extent cx="3430800" cy="1256400"/>
-            <wp:effectExtent l="0" t="0" r="0" b="1270"/>
-            <wp:docPr id="74" name="Picture 74"/>
             <wp:cNvGraphicFramePr>
               <a:graphicFrameLocks xmlns:a="http://schemas.openxmlformats.org/drawingml/2006/main" noChangeAspect="1"/>
             </wp:cNvGraphicFramePr>
@@ -2607,7 +2573,7 @@
                   <pic:spPr>
                     <a:xfrm>
                       <a:off x="0" y="0"/>
-                      <a:ext cx="3430800" cy="1256400"/>
+                      <a:ext cx="396274" cy="411516"/>
                     </a:xfrm>
                     <a:prstGeom prst="rect">
                       <a:avLst/>
@@ -2621,8 +2587,55 @@
       </w:r>
     </w:p>
     <w:p>
-      <w:r>
-        <w:t>Select the sample project:</w:t>
+      <w:proofErr w:type="spellStart"/>
+      <w:r>
+        <w:t>SoapUI</w:t>
+      </w:r>
+      <w:proofErr w:type="spellEnd"/>
+      <w:r>
+        <w:t xml:space="preserve"> will start. Next, import the sample project:</w:t>
+      </w:r>
+    </w:p>
+    <w:p>
+      <w:pPr>
+        <w:rPr>
+          <w:rFonts w:ascii="Courier New" w:hAnsi="Courier New" w:cs="Courier New"/>
+          <w:sz w:val="18"/>
+        </w:rPr>
+      </w:pPr>
+      <w:r>
+        <w:rPr>
+          <w:rFonts w:ascii="Courier New" w:hAnsi="Courier New" w:cs="Courier New"/>
+          <w:sz w:val="18"/>
+        </w:rPr>
+        <w:t>&lt;workspace&gt;/SIGSpringBoot101/lab 7/input</w:t>
+      </w:r>
+      <w:r>
+        <w:rPr>
+          <w:rFonts w:ascii="Courier New" w:hAnsi="Courier New" w:cs="Courier New"/>
+          <w:sz w:val="18"/>
+        </w:rPr>
+        <w:t>/</w:t>
+      </w:r>
+      <w:r>
+        <w:rPr>
+          <w:rFonts w:ascii="Courier New" w:hAnsi="Courier New" w:cs="Courier New"/>
+          <w:sz w:val="18"/>
+        </w:rPr>
+        <w:t>DroneBuzzers-SOAP-parts-soapui-project.xml</w:t>
+      </w:r>
+    </w:p>
+    <w:p>
+      <w:r>
+        <w:t xml:space="preserve">In </w:t>
+      </w:r>
+      <w:proofErr w:type="spellStart"/>
+      <w:r>
+        <w:t>SoapUI</w:t>
+      </w:r>
+      <w:proofErr w:type="spellEnd"/>
+      <w:r>
+        <w:t>, click File – Import Project:</w:t>
       </w:r>
     </w:p>
     <w:p>
@@ -2630,12 +2643,11 @@
         <w:rPr>
           <w:noProof/>
         </w:rPr>
-        <w:lastRenderedPageBreak/>
         <w:drawing>
-          <wp:inline distT="0" distB="0" distL="0" distR="0" wp14:anchorId="6C7CE866" wp14:editId="20829148">
-            <wp:extent cx="2566800" cy="1807200"/>
-            <wp:effectExtent l="0" t="0" r="5080" b="3175"/>
-            <wp:docPr id="75" name="Picture 75"/>
+          <wp:inline distT="0" distB="0" distL="0" distR="0" wp14:anchorId="607D8DD5" wp14:editId="47BEEAF2">
+            <wp:extent cx="3430800" cy="1256400"/>
+            <wp:effectExtent l="0" t="0" r="0" b="1270"/>
+            <wp:docPr id="74" name="Picture 74"/>
             <wp:cNvGraphicFramePr>
               <a:graphicFrameLocks xmlns:a="http://schemas.openxmlformats.org/drawingml/2006/main" noChangeAspect="1"/>
             </wp:cNvGraphicFramePr>
@@ -2655,7 +2667,7 @@
                   <pic:spPr>
                     <a:xfrm>
                       <a:off x="0" y="0"/>
-                      <a:ext cx="2566800" cy="1807200"/>
+                      <a:ext cx="3430800" cy="1256400"/>
                     </a:xfrm>
                     <a:prstGeom prst="rect">
                       <a:avLst/>
@@ -2670,7 +2682,7 @@
     </w:p>
     <w:p>
       <w:r>
-        <w:t>And open it. Next, the 3 operations can be used for testing the parts Soap web service:</w:t>
+        <w:t>Select the sample project:</w:t>
       </w:r>
     </w:p>
     <w:p>
@@ -2678,11 +2690,12 @@
         <w:rPr>
           <w:noProof/>
         </w:rPr>
+        <w:lastRenderedPageBreak/>
         <w:drawing>
-          <wp:inline distT="0" distB="0" distL="0" distR="0" wp14:anchorId="1CB9A829" wp14:editId="71C054A2">
-            <wp:extent cx="5972400" cy="3866400"/>
-            <wp:effectExtent l="0" t="0" r="0" b="1270"/>
-            <wp:docPr id="76" name="Picture 76"/>
+          <wp:inline distT="0" distB="0" distL="0" distR="0" wp14:anchorId="6C7CE866" wp14:editId="20829148">
+            <wp:extent cx="2566800" cy="1807200"/>
+            <wp:effectExtent l="0" t="0" r="5080" b="3175"/>
+            <wp:docPr id="75" name="Picture 75"/>
             <wp:cNvGraphicFramePr>
               <a:graphicFrameLocks xmlns:a="http://schemas.openxmlformats.org/drawingml/2006/main" noChangeAspect="1"/>
             </wp:cNvGraphicFramePr>
@@ -2702,6 +2715,53 @@
                   <pic:spPr>
                     <a:xfrm>
                       <a:off x="0" y="0"/>
+                      <a:ext cx="2566800" cy="1807200"/>
+                    </a:xfrm>
+                    <a:prstGeom prst="rect">
+                      <a:avLst/>
+                    </a:prstGeom>
+                  </pic:spPr>
+                </pic:pic>
+              </a:graphicData>
+            </a:graphic>
+          </wp:inline>
+        </w:drawing>
+      </w:r>
+    </w:p>
+    <w:p>
+      <w:r>
+        <w:t>And open it. Next, the 3 operations can be used for testing the parts Soap web service:</w:t>
+      </w:r>
+    </w:p>
+    <w:p>
+      <w:r>
+        <w:rPr>
+          <w:noProof/>
+        </w:rPr>
+        <w:drawing>
+          <wp:inline distT="0" distB="0" distL="0" distR="0" wp14:anchorId="1CB9A829" wp14:editId="71C054A2">
+            <wp:extent cx="5972400" cy="3866400"/>
+            <wp:effectExtent l="0" t="0" r="0" b="1270"/>
+            <wp:docPr id="76" name="Picture 76"/>
+            <wp:cNvGraphicFramePr>
+              <a:graphicFrameLocks xmlns:a="http://schemas.openxmlformats.org/drawingml/2006/main" noChangeAspect="1"/>
+            </wp:cNvGraphicFramePr>
+            <a:graphic xmlns:a="http://schemas.openxmlformats.org/drawingml/2006/main">
+              <a:graphicData uri="http://schemas.openxmlformats.org/drawingml/2006/picture">
+                <pic:pic xmlns:pic="http://schemas.openxmlformats.org/drawingml/2006/picture">
+                  <pic:nvPicPr>
+                    <pic:cNvPr id="0" name=""/>
+                    <pic:cNvPicPr/>
+                  </pic:nvPicPr>
+                  <pic:blipFill>
+                    <a:blip r:embed="rId35"/>
+                    <a:stretch>
+                      <a:fillRect/>
+                    </a:stretch>
+                  </pic:blipFill>
+                  <pic:spPr>
+                    <a:xfrm>
+                      <a:off x="0" y="0"/>
                       <a:ext cx="5972400" cy="3866400"/>
                     </a:xfrm>
                     <a:prstGeom prst="rect">
@@ -2716,7 +2776,7 @@
       </w:r>
     </w:p>
     <w:sectPr>
-      <w:headerReference w:type="default" r:id="rId35"/>
+      <w:headerReference w:type="default" r:id="rId36"/>
       <w:pgSz w:w="12240" w:h="15840"/>
       <w:pgMar w:top="1417" w:right="1417" w:bottom="1417" w:left="1417" w:header="708" w:footer="708" w:gutter="0"/>
       <w:cols w:space="708"/>
@@ -2770,6 +2830,39 @@
       </w:pPr>
       <w:r>
         <w:continuationSeparator/>
+      </w:r>
+    </w:p>
+  </w:footnote>
+  <w:footnote w:id="1">
+    <w:p>
+      <w:pPr>
+        <w:pStyle w:val="FootnoteText"/>
+      </w:pPr>
+      <w:r>
+        <w:rPr>
+          <w:rStyle w:val="FootnoteReference"/>
+        </w:rPr>
+        <w:footnoteRef/>
+      </w:r>
+      <w:r>
+        <w:t xml:space="preserve"> </w:t>
+      </w:r>
+      <w:r>
+        <w:t>H</w:t>
+      </w:r>
+      <w:r>
+        <w:t>ere</w:t>
+      </w:r>
+      <w:r>
+        <w:t>,</w:t>
+      </w:r>
+      <w:bookmarkStart w:id="3" w:name="_GoBack"/>
+      <w:bookmarkEnd w:id="3"/>
+      <w:r>
+        <w:t xml:space="preserve"> we run the service from the command line. In (most?) other labs, we run the services from Eclipse STS. Here we chose to run from command line for no particular reason. </w:t>
+      </w:r>
+      <w:r>
+        <w:t>You can also run the web service from within Eclipse STS</w:t>
       </w:r>
     </w:p>
   </w:footnote>
@@ -6010,6 +6103,45 @@
       <w:szCs w:val="20"/>
     </w:rPr>
   </w:style>
+  <w:style w:type="paragraph" w:styleId="FootnoteText">
+    <w:name w:val="footnote text"/>
+    <w:basedOn w:val="Normal"/>
+    <w:link w:val="FootnoteTextChar"/>
+    <w:uiPriority w:val="99"/>
+    <w:semiHidden/>
+    <w:unhideWhenUsed/>
+    <w:rsid w:val="004946B8"/>
+    <w:pPr>
+      <w:spacing w:after="0" w:line="240" w:lineRule="auto"/>
+    </w:pPr>
+    <w:rPr>
+      <w:sz w:val="20"/>
+      <w:szCs w:val="20"/>
+    </w:rPr>
+  </w:style>
+  <w:style w:type="character" w:customStyle="1" w:styleId="FootnoteTextChar">
+    <w:name w:val="Footnote Text Char"/>
+    <w:basedOn w:val="DefaultParagraphFont"/>
+    <w:link w:val="FootnoteText"/>
+    <w:uiPriority w:val="99"/>
+    <w:semiHidden/>
+    <w:rsid w:val="004946B8"/>
+    <w:rPr>
+      <w:sz w:val="20"/>
+      <w:szCs w:val="20"/>
+    </w:rPr>
+  </w:style>
+  <w:style w:type="character" w:styleId="FootnoteReference">
+    <w:name w:val="footnote reference"/>
+    <w:basedOn w:val="DefaultParagraphFont"/>
+    <w:uiPriority w:val="99"/>
+    <w:semiHidden/>
+    <w:unhideWhenUsed/>
+    <w:rsid w:val="004946B8"/>
+    <w:rPr>
+      <w:vertAlign w:val="superscript"/>
+    </w:rPr>
+  </w:style>
 </w:styles>
 </file>
 
@@ -6705,6 +6837,45 @@
       <w:szCs w:val="20"/>
     </w:rPr>
   </w:style>
+  <w:style w:type="paragraph" w:styleId="FootnoteText">
+    <w:name w:val="footnote text"/>
+    <w:basedOn w:val="Normal"/>
+    <w:link w:val="FootnoteTextChar"/>
+    <w:uiPriority w:val="99"/>
+    <w:semiHidden/>
+    <w:unhideWhenUsed/>
+    <w:rsid w:val="004946B8"/>
+    <w:pPr>
+      <w:spacing w:after="0" w:line="240" w:lineRule="auto"/>
+    </w:pPr>
+    <w:rPr>
+      <w:sz w:val="20"/>
+      <w:szCs w:val="20"/>
+    </w:rPr>
+  </w:style>
+  <w:style w:type="character" w:customStyle="1" w:styleId="FootnoteTextChar">
+    <w:name w:val="Footnote Text Char"/>
+    <w:basedOn w:val="DefaultParagraphFont"/>
+    <w:link w:val="FootnoteText"/>
+    <w:uiPriority w:val="99"/>
+    <w:semiHidden/>
+    <w:rsid w:val="004946B8"/>
+    <w:rPr>
+      <w:sz w:val="20"/>
+      <w:szCs w:val="20"/>
+    </w:rPr>
+  </w:style>
+  <w:style w:type="character" w:styleId="FootnoteReference">
+    <w:name w:val="footnote reference"/>
+    <w:basedOn w:val="DefaultParagraphFont"/>
+    <w:uiPriority w:val="99"/>
+    <w:semiHidden/>
+    <w:unhideWhenUsed/>
+    <w:rsid w:val="004946B8"/>
+    <w:rPr>
+      <w:vertAlign w:val="superscript"/>
+    </w:rPr>
+  </w:style>
 </w:styles>
 </file>
 
@@ -6991,4 +7162,16 @@
   <a:objectDefaults/>
   <a:extraClrSchemeLst/>
 </a:theme>
+</file>
+
+<file path=customXml/item1.xml><?xml version="1.0" encoding="utf-8"?>
+<b:Sources xmlns:b="http://schemas.openxmlformats.org/officeDocument/2006/bibliography" xmlns="http://schemas.openxmlformats.org/officeDocument/2006/bibliography" SelectedStyle="\APA.XSL" StyleName="APA"/>
+</file>
+
+<file path=customXml/itemProps1.xml><?xml version="1.0" encoding="utf-8"?>
+<ds:datastoreItem xmlns:ds="http://schemas.openxmlformats.org/officeDocument/2006/customXml" ds:itemID="{AB4853A7-F31D-4986-823D-F5F1BCEBA768}">
+  <ds:schemaRefs>
+    <ds:schemaRef ds:uri="http://schemas.openxmlformats.org/officeDocument/2006/bibliography"/>
+  </ds:schemaRefs>
+</ds:datastoreItem>
 </file>
</xml_diff>